<commit_message>
Update code listing in project doc
</commit_message>
<xml_diff>
--- a/CS401_MP3_CONTROL_UNIT_DESIGN.docx
+++ b/CS401_MP3_CONTROL_UNIT_DESIGN.docx
@@ -10035,478 +10035,1651 @@
         </w:numPr>
       </w:pPr>
       <w:r>
-        <w:t xml:space="preserve">A simple ad-hoc program that executes every instruction at least one time, and </w:t>
+        <w:t>A simple ad-hoc program:</w:t>
       </w:r>
     </w:p>
     <w:p>
-      <w:r>
+      <w:pPr>
+        <w:rPr>
+          <w:rFonts w:ascii="Courier New" w:hAnsi="Courier New" w:cs="Courier New"/>
+          <w:sz w:val="24"/>
+          <w:szCs w:val="24"/>
+        </w:rPr>
+      </w:pPr>
+      <w:r>
+        <w:rPr>
+          <w:rFonts w:ascii="Courier New" w:hAnsi="Courier New" w:cs="Courier New"/>
+          <w:sz w:val="24"/>
+          <w:szCs w:val="24"/>
+        </w:rPr>
         <w:t>.data</w:t>
       </w:r>
     </w:p>
     <w:p>
+      <w:pPr>
+        <w:rPr>
+          <w:rFonts w:ascii="Courier New" w:hAnsi="Courier New" w:cs="Courier New"/>
+          <w:sz w:val="24"/>
+          <w:szCs w:val="24"/>
+        </w:rPr>
+      </w:pPr>
       <w:proofErr w:type="gramStart"/>
       <w:r>
+        <w:rPr>
+          <w:rFonts w:ascii="Courier New" w:hAnsi="Courier New" w:cs="Courier New"/>
+          <w:sz w:val="24"/>
+          <w:szCs w:val="24"/>
+        </w:rPr>
         <w:t>list1</w:t>
       </w:r>
       <w:proofErr w:type="gramEnd"/>
       <w:r>
+        <w:rPr>
+          <w:rFonts w:ascii="Courier New" w:hAnsi="Courier New" w:cs="Courier New"/>
+          <w:sz w:val="24"/>
+          <w:szCs w:val="24"/>
+        </w:rPr>
         <w:t xml:space="preserve"> </w:t>
       </w:r>
       <w:proofErr w:type="spellStart"/>
       <w:r>
+        <w:rPr>
+          <w:rFonts w:ascii="Courier New" w:hAnsi="Courier New" w:cs="Courier New"/>
+          <w:sz w:val="24"/>
+          <w:szCs w:val="24"/>
+        </w:rPr>
         <w:t>dword</w:t>
       </w:r>
       <w:proofErr w:type="spellEnd"/>
       <w:r>
+        <w:rPr>
+          <w:rFonts w:ascii="Courier New" w:hAnsi="Courier New" w:cs="Courier New"/>
+          <w:sz w:val="24"/>
+          <w:szCs w:val="24"/>
+        </w:rPr>
         <w:t xml:space="preserve"> 1 2 3 4</w:t>
       </w:r>
+      <w:r>
+        <w:rPr>
+          <w:rFonts w:ascii="Courier New" w:hAnsi="Courier New" w:cs="Courier New"/>
+          <w:sz w:val="24"/>
+          <w:szCs w:val="24"/>
+        </w:rPr>
+        <w:tab/>
+      </w:r>
+      <w:r>
+        <w:rPr>
+          <w:rFonts w:ascii="Courier New" w:hAnsi="Courier New" w:cs="Courier New"/>
+          <w:sz w:val="24"/>
+          <w:szCs w:val="24"/>
+        </w:rPr>
+        <w:tab/>
+        <w:t xml:space="preserve"># list of </w:t>
+      </w:r>
+      <w:proofErr w:type="spellStart"/>
+      <w:r>
+        <w:rPr>
+          <w:rFonts w:ascii="Courier New" w:hAnsi="Courier New" w:cs="Courier New"/>
+          <w:sz w:val="24"/>
+          <w:szCs w:val="24"/>
+        </w:rPr>
+        <w:t>dwords</w:t>
+      </w:r>
+      <w:proofErr w:type="spellEnd"/>
     </w:p>
     <w:p>
+      <w:pPr>
+        <w:rPr>
+          <w:rFonts w:ascii="Courier New" w:hAnsi="Courier New" w:cs="Courier New"/>
+          <w:sz w:val="24"/>
+          <w:szCs w:val="24"/>
+        </w:rPr>
+      </w:pPr>
       <w:proofErr w:type="gramStart"/>
       <w:r>
+        <w:rPr>
+          <w:rFonts w:ascii="Courier New" w:hAnsi="Courier New" w:cs="Courier New"/>
+          <w:sz w:val="24"/>
+          <w:szCs w:val="24"/>
+        </w:rPr>
         <w:t>list3</w:t>
       </w:r>
       <w:proofErr w:type="gramEnd"/>
       <w:r>
+        <w:rPr>
+          <w:rFonts w:ascii="Courier New" w:hAnsi="Courier New" w:cs="Courier New"/>
+          <w:sz w:val="24"/>
+          <w:szCs w:val="24"/>
+        </w:rPr>
         <w:t xml:space="preserve"> </w:t>
       </w:r>
       <w:proofErr w:type="spellStart"/>
       <w:r>
+        <w:rPr>
+          <w:rFonts w:ascii="Courier New" w:hAnsi="Courier New" w:cs="Courier New"/>
+          <w:sz w:val="24"/>
+          <w:szCs w:val="24"/>
+        </w:rPr>
         <w:t>dword</w:t>
       </w:r>
       <w:proofErr w:type="spellEnd"/>
       <w:r>
+        <w:rPr>
+          <w:rFonts w:ascii="Courier New" w:hAnsi="Courier New" w:cs="Courier New"/>
+          <w:sz w:val="24"/>
+          <w:szCs w:val="24"/>
+        </w:rPr>
         <w:t xml:space="preserve"> 5 6 8 7</w:t>
       </w:r>
+      <w:r>
+        <w:rPr>
+          <w:rFonts w:ascii="Courier New" w:hAnsi="Courier New" w:cs="Courier New"/>
+          <w:sz w:val="24"/>
+          <w:szCs w:val="24"/>
+        </w:rPr>
+        <w:tab/>
+      </w:r>
+      <w:r>
+        <w:rPr>
+          <w:rFonts w:ascii="Courier New" w:hAnsi="Courier New" w:cs="Courier New"/>
+          <w:sz w:val="24"/>
+          <w:szCs w:val="24"/>
+        </w:rPr>
+        <w:tab/>
+        <w:t xml:space="preserve"># list of </w:t>
+      </w:r>
+      <w:proofErr w:type="spellStart"/>
+      <w:r>
+        <w:rPr>
+          <w:rFonts w:ascii="Courier New" w:hAnsi="Courier New" w:cs="Courier New"/>
+          <w:sz w:val="24"/>
+          <w:szCs w:val="24"/>
+        </w:rPr>
+        <w:t>dwords</w:t>
+      </w:r>
+      <w:proofErr w:type="spellEnd"/>
     </w:p>
     <w:p>
-      <w:r>
+      <w:pPr>
+        <w:rPr>
+          <w:rFonts w:ascii="Courier New" w:hAnsi="Courier New" w:cs="Courier New"/>
+          <w:sz w:val="24"/>
+          <w:szCs w:val="24"/>
+        </w:rPr>
+      </w:pPr>
+      <w:r>
+        <w:rPr>
+          <w:rFonts w:ascii="Courier New" w:hAnsi="Courier New" w:cs="Courier New"/>
+          <w:sz w:val="24"/>
+          <w:szCs w:val="24"/>
+        </w:rPr>
         <w:t>.code</w:t>
       </w:r>
     </w:p>
     <w:p>
+      <w:pPr>
+        <w:rPr>
+          <w:rFonts w:ascii="Courier New" w:hAnsi="Courier New" w:cs="Courier New"/>
+          <w:sz w:val="24"/>
+          <w:szCs w:val="24"/>
+        </w:rPr>
+      </w:pPr>
       <w:proofErr w:type="gramStart"/>
       <w:r>
+        <w:rPr>
+          <w:rFonts w:ascii="Courier New" w:hAnsi="Courier New" w:cs="Courier New"/>
+          <w:sz w:val="24"/>
+          <w:szCs w:val="24"/>
+        </w:rPr>
         <w:t>:start</w:t>
       </w:r>
       <w:proofErr w:type="gramEnd"/>
     </w:p>
     <w:p>
+      <w:pPr>
+        <w:rPr>
+          <w:rFonts w:ascii="Courier New" w:hAnsi="Courier New" w:cs="Courier New"/>
+          <w:sz w:val="24"/>
+          <w:szCs w:val="24"/>
+        </w:rPr>
+      </w:pPr>
       <w:proofErr w:type="spellStart"/>
       <w:proofErr w:type="gramStart"/>
       <w:r>
+        <w:rPr>
+          <w:rFonts w:ascii="Courier New" w:hAnsi="Courier New" w:cs="Courier New"/>
+          <w:sz w:val="24"/>
+          <w:szCs w:val="24"/>
+        </w:rPr>
         <w:t>jmp</w:t>
       </w:r>
       <w:proofErr w:type="spellEnd"/>
       <w:proofErr w:type="gramEnd"/>
       <w:r>
+        <w:rPr>
+          <w:rFonts w:ascii="Courier New" w:hAnsi="Courier New" w:cs="Courier New"/>
+          <w:sz w:val="24"/>
+          <w:szCs w:val="24"/>
+        </w:rPr>
         <w:t xml:space="preserve"> test1</w:t>
+      </w:r>
+      <w:r>
+        <w:rPr>
+          <w:rFonts w:ascii="Courier New" w:hAnsi="Courier New" w:cs="Courier New"/>
+          <w:sz w:val="24"/>
+          <w:szCs w:val="24"/>
+        </w:rPr>
+        <w:tab/>
+      </w:r>
+      <w:r>
+        <w:rPr>
+          <w:rFonts w:ascii="Courier New" w:hAnsi="Courier New" w:cs="Courier New"/>
+          <w:sz w:val="24"/>
+          <w:szCs w:val="24"/>
+        </w:rPr>
+        <w:tab/>
+      </w:r>
+      <w:r>
+        <w:rPr>
+          <w:rFonts w:ascii="Courier New" w:hAnsi="Courier New" w:cs="Courier New"/>
+          <w:sz w:val="24"/>
+          <w:szCs w:val="24"/>
+        </w:rPr>
+        <w:tab/>
+      </w:r>
+      <w:r>
+        <w:rPr>
+          <w:rFonts w:ascii="Courier New" w:hAnsi="Courier New" w:cs="Courier New"/>
+          <w:sz w:val="24"/>
+          <w:szCs w:val="24"/>
+        </w:rPr>
+        <w:t># test the jump command by skipping the next line</w:t>
       </w:r>
     </w:p>
     <w:p>
+      <w:pPr>
+        <w:rPr>
+          <w:rFonts w:ascii="Courier New" w:hAnsi="Courier New" w:cs="Courier New"/>
+          <w:sz w:val="24"/>
+          <w:szCs w:val="24"/>
+        </w:rPr>
+      </w:pPr>
       <w:proofErr w:type="spellStart"/>
       <w:proofErr w:type="gramStart"/>
       <w:r>
+        <w:rPr>
+          <w:rFonts w:ascii="Courier New" w:hAnsi="Courier New" w:cs="Courier New"/>
+          <w:sz w:val="24"/>
+          <w:szCs w:val="24"/>
+        </w:rPr>
         <w:t>mov</w:t>
       </w:r>
       <w:proofErr w:type="spellEnd"/>
       <w:proofErr w:type="gramEnd"/>
       <w:r>
-        <w:t xml:space="preserve"> $d1 $d0</w:t>
+        <w:rPr>
+          <w:rFonts w:ascii="Courier New" w:hAnsi="Courier New" w:cs="Courier New"/>
+          <w:sz w:val="24"/>
+          <w:szCs w:val="24"/>
+        </w:rPr>
+        <w:t xml:space="preserve"> $d3 $d0</w:t>
+      </w:r>
+      <w:r>
+        <w:rPr>
+          <w:rFonts w:ascii="Courier New" w:hAnsi="Courier New" w:cs="Courier New"/>
+          <w:sz w:val="24"/>
+          <w:szCs w:val="24"/>
+        </w:rPr>
+        <w:tab/>
+      </w:r>
+      <w:r>
+        <w:rPr>
+          <w:rFonts w:ascii="Courier New" w:hAnsi="Courier New" w:cs="Courier New"/>
+          <w:sz w:val="24"/>
+          <w:szCs w:val="24"/>
+        </w:rPr>
+        <w:tab/>
+      </w:r>
+      <w:r>
+        <w:rPr>
+          <w:rFonts w:ascii="Courier New" w:hAnsi="Courier New" w:cs="Courier New"/>
+          <w:sz w:val="24"/>
+          <w:szCs w:val="24"/>
+        </w:rPr>
+        <w:t># zero the $d1 register. Should be skipped</w:t>
       </w:r>
     </w:p>
     <w:p>
+      <w:pPr>
+        <w:rPr>
+          <w:rFonts w:ascii="Courier New" w:hAnsi="Courier New" w:cs="Courier New"/>
+          <w:sz w:val="24"/>
+          <w:szCs w:val="24"/>
+        </w:rPr>
+      </w:pPr>
       <w:proofErr w:type="gramStart"/>
       <w:r>
+        <w:rPr>
+          <w:rFonts w:ascii="Courier New" w:hAnsi="Courier New" w:cs="Courier New"/>
+          <w:sz w:val="24"/>
+          <w:szCs w:val="24"/>
+        </w:rPr>
         <w:t>:test1</w:t>
       </w:r>
       <w:proofErr w:type="gramEnd"/>
+      <w:r>
+        <w:rPr>
+          <w:rFonts w:ascii="Courier New" w:hAnsi="Courier New" w:cs="Courier New"/>
+          <w:sz w:val="24"/>
+          <w:szCs w:val="24"/>
+        </w:rPr>
+        <w:tab/>
+      </w:r>
+      <w:r>
+        <w:rPr>
+          <w:rFonts w:ascii="Courier New" w:hAnsi="Courier New" w:cs="Courier New"/>
+          <w:sz w:val="24"/>
+          <w:szCs w:val="24"/>
+        </w:rPr>
+        <w:tab/>
+      </w:r>
+      <w:r>
+        <w:rPr>
+          <w:rFonts w:ascii="Courier New" w:hAnsi="Courier New" w:cs="Courier New"/>
+          <w:sz w:val="24"/>
+          <w:szCs w:val="24"/>
+        </w:rPr>
+        <w:tab/>
+      </w:r>
+      <w:r>
+        <w:rPr>
+          <w:rFonts w:ascii="Courier New" w:hAnsi="Courier New" w:cs="Courier New"/>
+          <w:sz w:val="24"/>
+          <w:szCs w:val="24"/>
+        </w:rPr>
+        <w:tab/>
+      </w:r>
+      <w:r>
+        <w:rPr>
+          <w:rFonts w:ascii="Courier New" w:hAnsi="Courier New" w:cs="Courier New"/>
+          <w:sz w:val="24"/>
+          <w:szCs w:val="24"/>
+        </w:rPr>
+        <w:tab/>
+      </w:r>
+      <w:r>
+        <w:rPr>
+          <w:rFonts w:ascii="Courier New" w:hAnsi="Courier New" w:cs="Courier New"/>
+          <w:sz w:val="24"/>
+          <w:szCs w:val="24"/>
+        </w:rPr>
+        <w:tab/>
+      </w:r>
     </w:p>
     <w:p>
+      <w:pPr>
+        <w:rPr>
+          <w:rFonts w:ascii="Courier New" w:hAnsi="Courier New" w:cs="Courier New"/>
+          <w:sz w:val="24"/>
+          <w:szCs w:val="24"/>
+        </w:rPr>
+      </w:pPr>
       <w:proofErr w:type="spellStart"/>
       <w:proofErr w:type="gramStart"/>
       <w:r>
-        <w:t>jmp</w:t>
+        <w:rPr>
+          <w:rFonts w:ascii="Courier New" w:hAnsi="Courier New" w:cs="Courier New"/>
+          <w:sz w:val="24"/>
+          <w:szCs w:val="24"/>
+        </w:rPr>
+        <w:t>mov</w:t>
       </w:r>
       <w:proofErr w:type="spellEnd"/>
       <w:proofErr w:type="gramEnd"/>
       <w:r>
-        <w:t xml:space="preserve"> test2</w:t>
+        <w:rPr>
+          <w:rFonts w:ascii="Courier New" w:hAnsi="Courier New" w:cs="Courier New"/>
+          <w:sz w:val="24"/>
+          <w:szCs w:val="24"/>
+        </w:rPr>
+        <w:t xml:space="preserve"> $d1 $d0</w:t>
+      </w:r>
+      <w:r>
+        <w:rPr>
+          <w:rFonts w:ascii="Courier New" w:hAnsi="Courier New" w:cs="Courier New"/>
+          <w:sz w:val="24"/>
+          <w:szCs w:val="24"/>
+        </w:rPr>
+        <w:tab/>
+      </w:r>
+      <w:r>
+        <w:rPr>
+          <w:rFonts w:ascii="Courier New" w:hAnsi="Courier New" w:cs="Courier New"/>
+          <w:sz w:val="24"/>
+          <w:szCs w:val="24"/>
+        </w:rPr>
+        <w:tab/>
+      </w:r>
+      <w:r>
+        <w:rPr>
+          <w:rFonts w:ascii="Courier New" w:hAnsi="Courier New" w:cs="Courier New"/>
+          <w:sz w:val="24"/>
+          <w:szCs w:val="24"/>
+        </w:rPr>
+        <w:t># zero the $d1 register</w:t>
       </w:r>
     </w:p>
     <w:p>
+      <w:pPr>
+        <w:rPr>
+          <w:rFonts w:ascii="Courier New" w:hAnsi="Courier New" w:cs="Courier New"/>
+          <w:sz w:val="24"/>
+          <w:szCs w:val="24"/>
+        </w:rPr>
+      </w:pPr>
       <w:proofErr w:type="spellStart"/>
       <w:proofErr w:type="gramStart"/>
       <w:r>
+        <w:rPr>
+          <w:rFonts w:ascii="Courier New" w:hAnsi="Courier New" w:cs="Courier New"/>
+          <w:sz w:val="24"/>
+          <w:szCs w:val="24"/>
+        </w:rPr>
         <w:t>mov</w:t>
       </w:r>
       <w:proofErr w:type="spellEnd"/>
       <w:proofErr w:type="gramEnd"/>
       <w:r>
-        <w:t xml:space="preserve"> $d1 $d0</w:t>
+        <w:rPr>
+          <w:rFonts w:ascii="Courier New" w:hAnsi="Courier New" w:cs="Courier New"/>
+          <w:sz w:val="24"/>
+          <w:szCs w:val="24"/>
+        </w:rPr>
+        <w:t xml:space="preserve"> $d2 $d0</w:t>
+      </w:r>
+      <w:r>
+        <w:rPr>
+          <w:rFonts w:ascii="Courier New" w:hAnsi="Courier New" w:cs="Courier New"/>
+          <w:sz w:val="24"/>
+          <w:szCs w:val="24"/>
+        </w:rPr>
+        <w:tab/>
+      </w:r>
+      <w:r>
+        <w:rPr>
+          <w:rFonts w:ascii="Courier New" w:hAnsi="Courier New" w:cs="Courier New"/>
+          <w:sz w:val="24"/>
+          <w:szCs w:val="24"/>
+        </w:rPr>
+        <w:tab/>
+      </w:r>
+      <w:r>
+        <w:rPr>
+          <w:rFonts w:ascii="Courier New" w:hAnsi="Courier New" w:cs="Courier New"/>
+          <w:sz w:val="24"/>
+          <w:szCs w:val="24"/>
+        </w:rPr>
+        <w:t># zero the $d2 register</w:t>
       </w:r>
     </w:p>
     <w:p>
+      <w:pPr>
+        <w:rPr>
+          <w:rFonts w:ascii="Courier New" w:hAnsi="Courier New" w:cs="Courier New"/>
+          <w:sz w:val="24"/>
+          <w:szCs w:val="24"/>
+        </w:rPr>
+      </w:pPr>
+      <w:proofErr w:type="spellStart"/>
       <w:proofErr w:type="gramStart"/>
       <w:r>
-        <w:t>:test2</w:t>
-      </w:r>
+        <w:rPr>
+          <w:rFonts w:ascii="Courier New" w:hAnsi="Courier New" w:cs="Courier New"/>
+          <w:sz w:val="24"/>
+          <w:szCs w:val="24"/>
+        </w:rPr>
+        <w:t>addi</w:t>
+      </w:r>
+      <w:proofErr w:type="spellEnd"/>
       <w:proofErr w:type="gramEnd"/>
+      <w:r>
+        <w:rPr>
+          <w:rFonts w:ascii="Courier New" w:hAnsi="Courier New" w:cs="Courier New"/>
+          <w:sz w:val="24"/>
+          <w:szCs w:val="24"/>
+        </w:rPr>
+        <w:t xml:space="preserve"> $d1 1</w:t>
+      </w:r>
+      <w:r>
+        <w:rPr>
+          <w:rFonts w:ascii="Courier New" w:hAnsi="Courier New" w:cs="Courier New"/>
+          <w:sz w:val="24"/>
+          <w:szCs w:val="24"/>
+        </w:rPr>
+        <w:tab/>
+      </w:r>
+      <w:r>
+        <w:rPr>
+          <w:rFonts w:ascii="Courier New" w:hAnsi="Courier New" w:cs="Courier New"/>
+          <w:sz w:val="24"/>
+          <w:szCs w:val="24"/>
+        </w:rPr>
+        <w:tab/>
+      </w:r>
+      <w:r>
+        <w:rPr>
+          <w:rFonts w:ascii="Courier New" w:hAnsi="Courier New" w:cs="Courier New"/>
+          <w:sz w:val="24"/>
+          <w:szCs w:val="24"/>
+        </w:rPr>
+        <w:t># add 1 to $d1 = 1</w:t>
+      </w:r>
     </w:p>
     <w:p>
+      <w:pPr>
+        <w:rPr>
+          <w:rFonts w:ascii="Courier New" w:hAnsi="Courier New" w:cs="Courier New"/>
+          <w:sz w:val="24"/>
+          <w:szCs w:val="24"/>
+        </w:rPr>
+      </w:pPr>
       <w:proofErr w:type="spellStart"/>
       <w:proofErr w:type="gramStart"/>
       <w:r>
-        <w:t>jmp</w:t>
+        <w:rPr>
+          <w:rFonts w:ascii="Courier New" w:hAnsi="Courier New" w:cs="Courier New"/>
+          <w:sz w:val="24"/>
+          <w:szCs w:val="24"/>
+        </w:rPr>
+        <w:t>addi</w:t>
       </w:r>
       <w:proofErr w:type="spellEnd"/>
       <w:proofErr w:type="gramEnd"/>
       <w:r>
-        <w:t xml:space="preserve"> test3</w:t>
+        <w:rPr>
+          <w:rFonts w:ascii="Courier New" w:hAnsi="Courier New" w:cs="Courier New"/>
+          <w:sz w:val="24"/>
+          <w:szCs w:val="24"/>
+        </w:rPr>
+        <w:t xml:space="preserve"> $d2 -1</w:t>
+      </w:r>
+      <w:r>
+        <w:rPr>
+          <w:rFonts w:ascii="Courier New" w:hAnsi="Courier New" w:cs="Courier New"/>
+          <w:sz w:val="24"/>
+          <w:szCs w:val="24"/>
+        </w:rPr>
+        <w:tab/>
+      </w:r>
+      <w:r>
+        <w:rPr>
+          <w:rFonts w:ascii="Courier New" w:hAnsi="Courier New" w:cs="Courier New"/>
+          <w:sz w:val="24"/>
+          <w:szCs w:val="24"/>
+        </w:rPr>
+        <w:tab/>
+      </w:r>
+      <w:r>
+        <w:rPr>
+          <w:rFonts w:ascii="Courier New" w:hAnsi="Courier New" w:cs="Courier New"/>
+          <w:sz w:val="24"/>
+          <w:szCs w:val="24"/>
+        </w:rPr>
+        <w:t># add -1 to $d2 = -1</w:t>
       </w:r>
     </w:p>
     <w:p>
+      <w:pPr>
+        <w:rPr>
+          <w:rFonts w:ascii="Courier New" w:hAnsi="Courier New" w:cs="Courier New"/>
+          <w:sz w:val="24"/>
+          <w:szCs w:val="24"/>
+        </w:rPr>
+      </w:pPr>
+      <w:proofErr w:type="gramStart"/>
+      <w:r>
+        <w:rPr>
+          <w:rFonts w:ascii="Courier New" w:hAnsi="Courier New" w:cs="Courier New"/>
+          <w:sz w:val="24"/>
+          <w:szCs w:val="24"/>
+        </w:rPr>
+        <w:t>add</w:t>
+      </w:r>
+      <w:proofErr w:type="gramEnd"/>
+      <w:r>
+        <w:rPr>
+          <w:rFonts w:ascii="Courier New" w:hAnsi="Courier New" w:cs="Courier New"/>
+          <w:sz w:val="24"/>
+          <w:szCs w:val="24"/>
+        </w:rPr>
+        <w:t xml:space="preserve"> $d1 $d2</w:t>
+      </w:r>
+      <w:r>
+        <w:rPr>
+          <w:rFonts w:ascii="Courier New" w:hAnsi="Courier New" w:cs="Courier New"/>
+          <w:sz w:val="24"/>
+          <w:szCs w:val="24"/>
+        </w:rPr>
+        <w:tab/>
+      </w:r>
+      <w:r>
+        <w:rPr>
+          <w:rFonts w:ascii="Courier New" w:hAnsi="Courier New" w:cs="Courier New"/>
+          <w:sz w:val="24"/>
+          <w:szCs w:val="24"/>
+        </w:rPr>
+        <w:tab/>
+        <w:t>#</w:t>
+      </w:r>
+      <w:r>
+        <w:rPr>
+          <w:rFonts w:ascii="Courier New" w:hAnsi="Courier New" w:cs="Courier New"/>
+          <w:sz w:val="24"/>
+          <w:szCs w:val="24"/>
+        </w:rPr>
+        <w:t xml:space="preserve"> sum $d1 and $d2, store result in $d2 = 0</w:t>
+      </w:r>
+    </w:p>
+    <w:p>
+      <w:pPr>
+        <w:rPr>
+          <w:rFonts w:ascii="Courier New" w:hAnsi="Courier New" w:cs="Courier New"/>
+          <w:sz w:val="24"/>
+          <w:szCs w:val="24"/>
+        </w:rPr>
+      </w:pPr>
       <w:proofErr w:type="spellStart"/>
       <w:proofErr w:type="gramStart"/>
       <w:r>
-        <w:t>mov</w:t>
+        <w:rPr>
+          <w:rFonts w:ascii="Courier New" w:hAnsi="Courier New" w:cs="Courier New"/>
+          <w:sz w:val="24"/>
+          <w:szCs w:val="24"/>
+        </w:rPr>
+        <w:t>beq</w:t>
       </w:r>
       <w:proofErr w:type="spellEnd"/>
       <w:proofErr w:type="gramEnd"/>
       <w:r>
-        <w:t xml:space="preserve"> $d1 $d0</w:t>
+        <w:rPr>
+          <w:rFonts w:ascii="Courier New" w:hAnsi="Courier New" w:cs="Courier New"/>
+          <w:sz w:val="24"/>
+          <w:szCs w:val="24"/>
+        </w:rPr>
+        <w:t xml:space="preserve"> </w:t>
+      </w:r>
+      <w:proofErr w:type="spellStart"/>
+      <w:r>
+        <w:rPr>
+          <w:rFonts w:ascii="Courier New" w:hAnsi="Courier New" w:cs="Courier New"/>
+          <w:sz w:val="24"/>
+          <w:szCs w:val="24"/>
+        </w:rPr>
+        <w:t>lists_here</w:t>
+      </w:r>
+      <w:proofErr w:type="spellEnd"/>
+      <w:r>
+        <w:rPr>
+          <w:rFonts w:ascii="Courier New" w:hAnsi="Courier New" w:cs="Courier New"/>
+          <w:sz w:val="24"/>
+          <w:szCs w:val="24"/>
+        </w:rPr>
+        <w:tab/>
+      </w:r>
+      <w:r>
+        <w:rPr>
+          <w:rFonts w:ascii="Courier New" w:hAnsi="Courier New" w:cs="Courier New"/>
+          <w:sz w:val="24"/>
+          <w:szCs w:val="24"/>
+        </w:rPr>
+        <w:tab/>
+        <w:t># branch to list instructions</w:t>
       </w:r>
     </w:p>
     <w:p>
+      <w:pPr>
+        <w:rPr>
+          <w:rFonts w:ascii="Courier New" w:hAnsi="Courier New" w:cs="Courier New"/>
+          <w:sz w:val="24"/>
+          <w:szCs w:val="24"/>
+        </w:rPr>
+      </w:pPr>
+      <w:proofErr w:type="spellStart"/>
       <w:proofErr w:type="gramStart"/>
       <w:r>
-        <w:t>:test3</w:t>
-      </w:r>
+        <w:rPr>
+          <w:rFonts w:ascii="Courier New" w:hAnsi="Courier New" w:cs="Courier New"/>
+          <w:sz w:val="24"/>
+          <w:szCs w:val="24"/>
+        </w:rPr>
+        <w:t>mov</w:t>
+      </w:r>
+      <w:proofErr w:type="spellEnd"/>
       <w:proofErr w:type="gramEnd"/>
+      <w:r>
+        <w:rPr>
+          <w:rFonts w:ascii="Courier New" w:hAnsi="Courier New" w:cs="Courier New"/>
+          <w:sz w:val="24"/>
+          <w:szCs w:val="24"/>
+        </w:rPr>
+        <w:t xml:space="preserve"> $d1 $d0</w:t>
+      </w:r>
+      <w:r>
+        <w:rPr>
+          <w:rFonts w:ascii="Courier New" w:hAnsi="Courier New" w:cs="Courier New"/>
+          <w:sz w:val="24"/>
+          <w:szCs w:val="24"/>
+        </w:rPr>
+        <w:tab/>
+      </w:r>
+      <w:r>
+        <w:rPr>
+          <w:rFonts w:ascii="Courier New" w:hAnsi="Courier New" w:cs="Courier New"/>
+          <w:sz w:val="24"/>
+          <w:szCs w:val="24"/>
+        </w:rPr>
+        <w:tab/>
+      </w:r>
+      <w:r>
+        <w:rPr>
+          <w:rFonts w:ascii="Courier New" w:hAnsi="Courier New" w:cs="Courier New"/>
+          <w:sz w:val="24"/>
+          <w:szCs w:val="24"/>
+        </w:rPr>
+        <w:t># zero $d1, should be skipped</w:t>
+      </w:r>
     </w:p>
     <w:p>
+      <w:pPr>
+        <w:rPr>
+          <w:rFonts w:ascii="Courier New" w:hAnsi="Courier New" w:cs="Courier New"/>
+          <w:sz w:val="24"/>
+          <w:szCs w:val="24"/>
+        </w:rPr>
+      </w:pPr>
+      <w:proofErr w:type="gramStart"/>
+      <w:r>
+        <w:rPr>
+          <w:rFonts w:ascii="Courier New" w:hAnsi="Courier New" w:cs="Courier New"/>
+          <w:sz w:val="24"/>
+          <w:szCs w:val="24"/>
+        </w:rPr>
+        <w:t>:</w:t>
+      </w:r>
+      <w:proofErr w:type="spellStart"/>
+      <w:r>
+        <w:rPr>
+          <w:rFonts w:ascii="Courier New" w:hAnsi="Courier New" w:cs="Courier New"/>
+          <w:sz w:val="24"/>
+          <w:szCs w:val="24"/>
+        </w:rPr>
+        <w:t>lists</w:t>
+      </w:r>
+      <w:proofErr w:type="gramEnd"/>
+      <w:r>
+        <w:rPr>
+          <w:rFonts w:ascii="Courier New" w:hAnsi="Courier New" w:cs="Courier New"/>
+          <w:sz w:val="24"/>
+          <w:szCs w:val="24"/>
+        </w:rPr>
+        <w:t>_here</w:t>
+      </w:r>
+      <w:proofErr w:type="spellEnd"/>
+      <w:r>
+        <w:rPr>
+          <w:rFonts w:ascii="Courier New" w:hAnsi="Courier New" w:cs="Courier New"/>
+          <w:sz w:val="24"/>
+          <w:szCs w:val="24"/>
+        </w:rPr>
+        <w:tab/>
+      </w:r>
+      <w:r>
+        <w:rPr>
+          <w:rFonts w:ascii="Courier New" w:hAnsi="Courier New" w:cs="Courier New"/>
+          <w:sz w:val="24"/>
+          <w:szCs w:val="24"/>
+        </w:rPr>
+        <w:tab/>
+      </w:r>
+    </w:p>
+    <w:p>
+      <w:pPr>
+        <w:rPr>
+          <w:rFonts w:ascii="Courier New" w:hAnsi="Courier New" w:cs="Courier New"/>
+          <w:sz w:val="24"/>
+          <w:szCs w:val="24"/>
+        </w:rPr>
+      </w:pPr>
       <w:proofErr w:type="spellStart"/>
       <w:proofErr w:type="gramStart"/>
       <w:r>
-        <w:t>mov</w:t>
+        <w:rPr>
+          <w:rFonts w:ascii="Courier New" w:hAnsi="Courier New" w:cs="Courier New"/>
+          <w:sz w:val="24"/>
+          <w:szCs w:val="24"/>
+        </w:rPr>
+        <w:t>lload</w:t>
       </w:r>
       <w:proofErr w:type="spellEnd"/>
       <w:proofErr w:type="gramEnd"/>
       <w:r>
-        <w:t xml:space="preserve"> $d1 $d0</w:t>
+        <w:rPr>
+          <w:rFonts w:ascii="Courier New" w:hAnsi="Courier New" w:cs="Courier New"/>
+          <w:sz w:val="24"/>
+          <w:szCs w:val="24"/>
+        </w:rPr>
+        <w:t xml:space="preserve"> $l1 list1</w:t>
+      </w:r>
+      <w:r>
+        <w:rPr>
+          <w:rFonts w:ascii="Courier New" w:hAnsi="Courier New" w:cs="Courier New"/>
+          <w:sz w:val="24"/>
+          <w:szCs w:val="24"/>
+        </w:rPr>
+        <w:tab/>
+      </w:r>
+      <w:r>
+        <w:rPr>
+          <w:rFonts w:ascii="Courier New" w:hAnsi="Courier New" w:cs="Courier New"/>
+          <w:sz w:val="24"/>
+          <w:szCs w:val="24"/>
+        </w:rPr>
+        <w:t># load list1 into $l1</w:t>
+      </w:r>
+      <w:r>
+        <w:rPr>
+          <w:rFonts w:ascii="Courier New" w:hAnsi="Courier New" w:cs="Courier New"/>
+          <w:sz w:val="24"/>
+          <w:szCs w:val="24"/>
+        </w:rPr>
+        <w:tab/>
+      </w:r>
+      <w:r>
+        <w:rPr>
+          <w:rFonts w:ascii="Courier New" w:hAnsi="Courier New" w:cs="Courier New"/>
+          <w:sz w:val="24"/>
+          <w:szCs w:val="24"/>
+        </w:rPr>
+        <w:tab/>
       </w:r>
     </w:p>
     <w:p>
+      <w:pPr>
+        <w:rPr>
+          <w:rFonts w:ascii="Courier New" w:hAnsi="Courier New" w:cs="Courier New"/>
+          <w:sz w:val="24"/>
+          <w:szCs w:val="24"/>
+        </w:rPr>
+      </w:pPr>
       <w:proofErr w:type="spellStart"/>
       <w:proofErr w:type="gramStart"/>
       <w:r>
-        <w:t>mov</w:t>
+        <w:rPr>
+          <w:rFonts w:ascii="Courier New" w:hAnsi="Courier New" w:cs="Courier New"/>
+          <w:sz w:val="24"/>
+          <w:szCs w:val="24"/>
+        </w:rPr>
+        <w:t>lload</w:t>
       </w:r>
       <w:proofErr w:type="spellEnd"/>
       <w:proofErr w:type="gramEnd"/>
       <w:r>
-        <w:t xml:space="preserve"> $d2 $d0</w:t>
+        <w:rPr>
+          <w:rFonts w:ascii="Courier New" w:hAnsi="Courier New" w:cs="Courier New"/>
+          <w:sz w:val="24"/>
+          <w:szCs w:val="24"/>
+        </w:rPr>
+        <w:t xml:space="preserve"> $l2 list3</w:t>
+      </w:r>
+      <w:r>
+        <w:rPr>
+          <w:rFonts w:ascii="Courier New" w:hAnsi="Courier New" w:cs="Courier New"/>
+          <w:sz w:val="24"/>
+          <w:szCs w:val="24"/>
+        </w:rPr>
+        <w:tab/>
+      </w:r>
+      <w:r>
+        <w:rPr>
+          <w:rFonts w:ascii="Courier New" w:hAnsi="Courier New" w:cs="Courier New"/>
+          <w:sz w:val="24"/>
+          <w:szCs w:val="24"/>
+        </w:rPr>
+        <w:t># load list3 into $l3</w:t>
       </w:r>
     </w:p>
     <w:p>
+      <w:pPr>
+        <w:rPr>
+          <w:rFonts w:ascii="Courier New" w:hAnsi="Courier New" w:cs="Courier New"/>
+          <w:sz w:val="24"/>
+          <w:szCs w:val="24"/>
+        </w:rPr>
+      </w:pPr>
       <w:proofErr w:type="spellStart"/>
       <w:proofErr w:type="gramStart"/>
       <w:r>
-        <w:t>addi</w:t>
+        <w:rPr>
+          <w:rFonts w:ascii="Courier New" w:hAnsi="Courier New" w:cs="Courier New"/>
+          <w:sz w:val="24"/>
+          <w:szCs w:val="24"/>
+        </w:rPr>
+        <w:t>ladd</w:t>
       </w:r>
       <w:proofErr w:type="spellEnd"/>
       <w:proofErr w:type="gramEnd"/>
       <w:r>
-        <w:t xml:space="preserve"> $d1 1</w:t>
+        <w:rPr>
+          <w:rFonts w:ascii="Courier New" w:hAnsi="Courier New" w:cs="Courier New"/>
+          <w:sz w:val="24"/>
+          <w:szCs w:val="24"/>
+        </w:rPr>
+        <w:t xml:space="preserve"> $l1 $l2</w:t>
+      </w:r>
+      <w:r>
+        <w:rPr>
+          <w:rFonts w:ascii="Courier New" w:hAnsi="Courier New" w:cs="Courier New"/>
+          <w:sz w:val="24"/>
+          <w:szCs w:val="24"/>
+        </w:rPr>
+        <w:tab/>
+      </w:r>
+      <w:r>
+        <w:rPr>
+          <w:rFonts w:ascii="Courier New" w:hAnsi="Courier New" w:cs="Courier New"/>
+          <w:sz w:val="24"/>
+          <w:szCs w:val="24"/>
+        </w:rPr>
+        <w:tab/>
+        <w:t xml:space="preserve"># add the lists together and store the result </w:t>
       </w:r>
     </w:p>
     <w:p>
+      <w:pPr>
+        <w:ind w:left="2160" w:firstLine="720"/>
+        <w:rPr>
+          <w:rFonts w:ascii="Courier New" w:hAnsi="Courier New" w:cs="Courier New"/>
+          <w:sz w:val="24"/>
+          <w:szCs w:val="24"/>
+        </w:rPr>
+      </w:pPr>
+      <w:r>
+        <w:rPr>
+          <w:rFonts w:ascii="Courier New" w:hAnsi="Courier New" w:cs="Courier New"/>
+          <w:sz w:val="24"/>
+          <w:szCs w:val="24"/>
+        </w:rPr>
+        <w:t xml:space="preserve"># </w:t>
+      </w:r>
+      <w:proofErr w:type="gramStart"/>
+      <w:r>
+        <w:rPr>
+          <w:rFonts w:ascii="Courier New" w:hAnsi="Courier New" w:cs="Courier New"/>
+          <w:sz w:val="24"/>
+          <w:szCs w:val="24"/>
+        </w:rPr>
+        <w:t>in</w:t>
+      </w:r>
+      <w:proofErr w:type="gramEnd"/>
+      <w:r>
+        <w:rPr>
+          <w:rFonts w:ascii="Courier New" w:hAnsi="Courier New" w:cs="Courier New"/>
+          <w:sz w:val="24"/>
+          <w:szCs w:val="24"/>
+        </w:rPr>
+        <w:t xml:space="preserve"> $l1</w:t>
+      </w:r>
+    </w:p>
+    <w:p>
+      <w:pPr>
+        <w:rPr>
+          <w:rFonts w:ascii="Courier New" w:hAnsi="Courier New" w:cs="Courier New"/>
+          <w:sz w:val="24"/>
+          <w:szCs w:val="24"/>
+        </w:rPr>
+      </w:pPr>
       <w:proofErr w:type="spellStart"/>
       <w:proofErr w:type="gramStart"/>
       <w:r>
-        <w:t>addi</w:t>
+        <w:rPr>
+          <w:rFonts w:ascii="Courier New" w:hAnsi="Courier New" w:cs="Courier New"/>
+          <w:sz w:val="24"/>
+          <w:szCs w:val="24"/>
+        </w:rPr>
+        <w:t>lstore</w:t>
       </w:r>
       <w:proofErr w:type="spellEnd"/>
       <w:proofErr w:type="gramEnd"/>
       <w:r>
-        <w:t xml:space="preserve"> $d2 -1</w:t>
+        <w:rPr>
+          <w:rFonts w:ascii="Courier New" w:hAnsi="Courier New" w:cs="Courier New"/>
+          <w:sz w:val="24"/>
+          <w:szCs w:val="24"/>
+        </w:rPr>
+        <w:t xml:space="preserve"> $l1 list3</w:t>
+      </w:r>
+      <w:r>
+        <w:rPr>
+          <w:rFonts w:ascii="Courier New" w:hAnsi="Courier New" w:cs="Courier New"/>
+          <w:sz w:val="24"/>
+          <w:szCs w:val="24"/>
+        </w:rPr>
+        <w:tab/>
+        <w:t xml:space="preserve"># store the result </w:t>
+      </w:r>
+      <w:r>
+        <w:rPr>
+          <w:rFonts w:ascii="Courier New" w:hAnsi="Courier New" w:cs="Courier New"/>
+          <w:sz w:val="24"/>
+          <w:szCs w:val="24"/>
+        </w:rPr>
+        <w:t>into list3</w:t>
       </w:r>
     </w:p>
     <w:p>
+      <w:pPr>
+        <w:rPr>
+          <w:rFonts w:ascii="Courier New" w:hAnsi="Courier New" w:cs="Courier New"/>
+          <w:sz w:val="24"/>
+          <w:szCs w:val="24"/>
+        </w:rPr>
+      </w:pPr>
+      <w:proofErr w:type="spellStart"/>
       <w:proofErr w:type="gramStart"/>
       <w:r>
-        <w:t>add</w:t>
-      </w:r>
+        <w:rPr>
+          <w:rFonts w:ascii="Courier New" w:hAnsi="Courier New" w:cs="Courier New"/>
+          <w:sz w:val="24"/>
+          <w:szCs w:val="24"/>
+        </w:rPr>
+        <w:t>lw</w:t>
+      </w:r>
+      <w:proofErr w:type="spellEnd"/>
       <w:proofErr w:type="gramEnd"/>
       <w:r>
-        <w:t xml:space="preserve"> $d1 $d2</w:t>
-      </w:r>
-      <w:r>
+        <w:rPr>
+          <w:rFonts w:ascii="Courier New" w:hAnsi="Courier New" w:cs="Courier New"/>
+          <w:sz w:val="24"/>
+          <w:szCs w:val="24"/>
+        </w:rPr>
+        <w:t xml:space="preserve"> $d3 list1[2]</w:t>
+      </w:r>
+      <w:r>
+        <w:rPr>
+          <w:rFonts w:ascii="Courier New" w:hAnsi="Courier New" w:cs="Courier New"/>
+          <w:sz w:val="24"/>
+          <w:szCs w:val="24"/>
+        </w:rPr>
         <w:tab/>
       </w:r>
       <w:r>
-        <w:tab/>
-      </w:r>
-      <w:r>
-        <w:tab/>
+        <w:rPr>
+          <w:rFonts w:ascii="Courier New" w:hAnsi="Courier New" w:cs="Courier New"/>
+          <w:sz w:val="24"/>
+          <w:szCs w:val="24"/>
+        </w:rPr>
+        <w:t># load the third element of list1 into $d3</w:t>
       </w:r>
     </w:p>
     <w:p>
+      <w:pPr>
+        <w:rPr>
+          <w:rFonts w:ascii="Courier New" w:hAnsi="Courier New" w:cs="Courier New"/>
+          <w:sz w:val="24"/>
+          <w:szCs w:val="24"/>
+        </w:rPr>
+      </w:pPr>
       <w:proofErr w:type="spellStart"/>
       <w:proofErr w:type="gramStart"/>
       <w:r>
-        <w:t>beq</w:t>
+        <w:rPr>
+          <w:rFonts w:ascii="Courier New" w:hAnsi="Courier New" w:cs="Courier New"/>
+          <w:sz w:val="24"/>
+          <w:szCs w:val="24"/>
+        </w:rPr>
+        <w:t>mov</w:t>
       </w:r>
       <w:proofErr w:type="spellEnd"/>
       <w:proofErr w:type="gramEnd"/>
       <w:r>
-        <w:t xml:space="preserve"> </w:t>
-      </w:r>
-      <w:proofErr w:type="spellStart"/>
-      <w:r>
-        <w:t>no_lists_here</w:t>
-      </w:r>
-      <w:proofErr w:type="spellEnd"/>
-      <w:r>
+        <w:rPr>
+          <w:rFonts w:ascii="Courier New" w:hAnsi="Courier New" w:cs="Courier New"/>
+          <w:sz w:val="24"/>
+          <w:szCs w:val="24"/>
+        </w:rPr>
+        <w:t xml:space="preserve"> $d2 $d3</w:t>
+      </w:r>
+      <w:r>
+        <w:rPr>
+          <w:rFonts w:ascii="Courier New" w:hAnsi="Courier New" w:cs="Courier New"/>
+          <w:sz w:val="24"/>
+          <w:szCs w:val="24"/>
+        </w:rPr>
         <w:tab/>
+      </w:r>
+      <w:r>
+        <w:rPr>
+          <w:rFonts w:ascii="Courier New" w:hAnsi="Courier New" w:cs="Courier New"/>
+          <w:sz w:val="24"/>
+          <w:szCs w:val="24"/>
+        </w:rPr>
+        <w:tab/>
+      </w:r>
+      <w:r>
+        <w:rPr>
+          <w:rFonts w:ascii="Courier New" w:hAnsi="Courier New" w:cs="Courier New"/>
+          <w:sz w:val="24"/>
+          <w:szCs w:val="24"/>
+        </w:rPr>
+        <w:t># overwrite $d2 with $d3</w:t>
       </w:r>
     </w:p>
     <w:p>
+      <w:pPr>
+        <w:rPr>
+          <w:rFonts w:ascii="Courier New" w:hAnsi="Courier New" w:cs="Courier New"/>
+          <w:sz w:val="24"/>
+          <w:szCs w:val="24"/>
+        </w:rPr>
+      </w:pPr>
       <w:proofErr w:type="gramStart"/>
       <w:r>
-        <w:t>:</w:t>
-      </w:r>
-      <w:proofErr w:type="spellStart"/>
-      <w:r>
-        <w:t>lists</w:t>
+        <w:rPr>
+          <w:rFonts w:ascii="Courier New" w:hAnsi="Courier New" w:cs="Courier New"/>
+          <w:sz w:val="24"/>
+          <w:szCs w:val="24"/>
+        </w:rPr>
+        <w:t>add  $</w:t>
       </w:r>
       <w:proofErr w:type="gramEnd"/>
       <w:r>
-        <w:t>_here</w:t>
-      </w:r>
-      <w:proofErr w:type="spellEnd"/>
-      <w:r>
+        <w:rPr>
+          <w:rFonts w:ascii="Courier New" w:hAnsi="Courier New" w:cs="Courier New"/>
+          <w:sz w:val="24"/>
+          <w:szCs w:val="24"/>
+        </w:rPr>
+        <w:t>d3 $d2</w:t>
+      </w:r>
+      <w:r>
+        <w:rPr>
+          <w:rFonts w:ascii="Courier New" w:hAnsi="Courier New" w:cs="Courier New"/>
+          <w:sz w:val="24"/>
+          <w:szCs w:val="24"/>
+        </w:rPr>
         <w:tab/>
       </w:r>
       <w:r>
+        <w:rPr>
+          <w:rFonts w:ascii="Courier New" w:hAnsi="Courier New" w:cs="Courier New"/>
+          <w:sz w:val="24"/>
+          <w:szCs w:val="24"/>
+        </w:rPr>
         <w:tab/>
-      </w:r>
-      <w:r>
-        <w:tab/>
+        <w:t># add $d2 into $d3</w:t>
       </w:r>
     </w:p>
     <w:p>
+      <w:pPr>
+        <w:rPr>
+          <w:rFonts w:ascii="Courier New" w:hAnsi="Courier New" w:cs="Courier New"/>
+          <w:sz w:val="24"/>
+          <w:szCs w:val="24"/>
+        </w:rPr>
+      </w:pPr>
       <w:proofErr w:type="spellStart"/>
       <w:proofErr w:type="gramStart"/>
       <w:r>
-        <w:t>lload</w:t>
+        <w:rPr>
+          <w:rFonts w:ascii="Courier New" w:hAnsi="Courier New" w:cs="Courier New"/>
+          <w:sz w:val="24"/>
+          <w:szCs w:val="24"/>
+        </w:rPr>
+        <w:t>sw</w:t>
       </w:r>
       <w:proofErr w:type="spellEnd"/>
       <w:proofErr w:type="gramEnd"/>
       <w:r>
-        <w:t xml:space="preserve"> $l1 list1</w:t>
-      </w:r>
-      <w:r>
+        <w:rPr>
+          <w:rFonts w:ascii="Courier New" w:hAnsi="Courier New" w:cs="Courier New"/>
+          <w:sz w:val="24"/>
+          <w:szCs w:val="24"/>
+        </w:rPr>
+        <w:t xml:space="preserve"> $d3 list3[2]</w:t>
+      </w:r>
+      <w:r>
+        <w:rPr>
+          <w:rFonts w:ascii="Courier New" w:hAnsi="Courier New" w:cs="Courier New"/>
+          <w:sz w:val="24"/>
+          <w:szCs w:val="24"/>
+        </w:rPr>
         <w:tab/>
       </w:r>
       <w:r>
-        <w:tab/>
+        <w:rPr>
+          <w:rFonts w:ascii="Courier New" w:hAnsi="Courier New" w:cs="Courier New"/>
+          <w:sz w:val="24"/>
+          <w:szCs w:val="24"/>
+        </w:rPr>
+        <w:t xml:space="preserve"># store the value in $d3 into the third slot </w:t>
       </w:r>
     </w:p>
     <w:p>
-      <w:proofErr w:type="spellStart"/>
-      <w:proofErr w:type="gramStart"/>
-      <w:r>
-        <w:t>lload</w:t>
-      </w:r>
-      <w:proofErr w:type="spellEnd"/>
-      <w:proofErr w:type="gramEnd"/>
-      <w:r>
-        <w:t xml:space="preserve"> $l2 list3</w:t>
-      </w:r>
-      <w:r>
+      <w:pPr>
+        <w:rPr>
+          <w:rFonts w:ascii="Courier New" w:hAnsi="Courier New" w:cs="Courier New"/>
+          <w:sz w:val="24"/>
+          <w:szCs w:val="24"/>
+        </w:rPr>
+      </w:pPr>
+      <w:r>
+        <w:rPr>
+          <w:rFonts w:ascii="Courier New" w:hAnsi="Courier New" w:cs="Courier New"/>
+          <w:sz w:val="24"/>
+          <w:szCs w:val="24"/>
+        </w:rPr>
         <w:tab/>
       </w:r>
       <w:r>
+        <w:rPr>
+          <w:rFonts w:ascii="Courier New" w:hAnsi="Courier New" w:cs="Courier New"/>
+          <w:sz w:val="24"/>
+          <w:szCs w:val="24"/>
+        </w:rPr>
         <w:tab/>
+      </w:r>
+      <w:r>
+        <w:rPr>
+          <w:rFonts w:ascii="Courier New" w:hAnsi="Courier New" w:cs="Courier New"/>
+          <w:sz w:val="24"/>
+          <w:szCs w:val="24"/>
+        </w:rPr>
+        <w:tab/>
+      </w:r>
+      <w:r>
+        <w:rPr>
+          <w:rFonts w:ascii="Courier New" w:hAnsi="Courier New" w:cs="Courier New"/>
+          <w:sz w:val="24"/>
+          <w:szCs w:val="24"/>
+        </w:rPr>
+        <w:tab/>
+      </w:r>
+      <w:bookmarkStart w:id="0" w:name="_GoBack"/>
+      <w:bookmarkEnd w:id="0"/>
+      <w:r>
+        <w:rPr>
+          <w:rFonts w:ascii="Courier New" w:hAnsi="Courier New" w:cs="Courier New"/>
+          <w:sz w:val="24"/>
+          <w:szCs w:val="24"/>
+        </w:rPr>
+        <w:t xml:space="preserve"># </w:t>
+      </w:r>
+      <w:r>
+        <w:rPr>
+          <w:rFonts w:ascii="Courier New" w:hAnsi="Courier New" w:cs="Courier New"/>
+          <w:sz w:val="24"/>
+          <w:szCs w:val="24"/>
+        </w:rPr>
+        <w:t>of list3</w:t>
       </w:r>
     </w:p>
     <w:p>
-      <w:proofErr w:type="spellStart"/>
-      <w:proofErr w:type="gramStart"/>
-      <w:r>
-        <w:t>ladd</w:t>
-      </w:r>
-      <w:proofErr w:type="spellEnd"/>
-      <w:proofErr w:type="gramEnd"/>
-      <w:r>
-        <w:t xml:space="preserve"> $l1 $l2</w:t>
-      </w:r>
-      <w:r>
-        <w:tab/>
-      </w:r>
-      <w:r>
-        <w:tab/>
-      </w:r>
+      <w:pPr>
+        <w:rPr>
+          <w:sz w:val="24"/>
+          <w:szCs w:val="24"/>
+        </w:rPr>
+      </w:pPr>
     </w:p>
     <w:p>
-      <w:proofErr w:type="spellStart"/>
-      <w:proofErr w:type="gramStart"/>
-      <w:r>
-        <w:t>lstore</w:t>
-      </w:r>
-      <w:proofErr w:type="spellEnd"/>
-      <w:proofErr w:type="gramEnd"/>
-      <w:r>
-        <w:t xml:space="preserve"> $l1 list3</w:t>
-      </w:r>
-      <w:r>
-        <w:tab/>
+      <w:pPr>
+        <w:rPr>
+          <w:sz w:val="24"/>
+          <w:szCs w:val="24"/>
+        </w:rPr>
+      </w:pPr>
+      <w:r>
+        <w:rPr>
+          <w:sz w:val="24"/>
+          <w:szCs w:val="24"/>
+        </w:rPr>
+        <w:t>Assembler output:</w:t>
       </w:r>
     </w:p>
     <w:p>
-      <w:proofErr w:type="spellStart"/>
-      <w:proofErr w:type="gramStart"/>
-      <w:r>
-        <w:t>jmp</w:t>
-      </w:r>
-      <w:proofErr w:type="spellEnd"/>
-      <w:proofErr w:type="gramEnd"/>
-      <w:r>
-        <w:t xml:space="preserve"> end</w:t>
-      </w:r>
-      <w:r>
-        <w:tab/>
-      </w:r>
-      <w:r>
-        <w:tab/>
-      </w:r>
-      <w:r>
-        <w:tab/>
-      </w:r>
-      <w:r>
-        <w:tab/>
+      <w:pPr>
+        <w:rPr>
+          <w:rFonts w:ascii="Courier New" w:hAnsi="Courier New" w:cs="Courier New"/>
+          <w:sz w:val="24"/>
+          <w:szCs w:val="24"/>
+        </w:rPr>
+      </w:pPr>
+      <w:r>
+        <w:rPr>
+          <w:rFonts w:ascii="Courier New" w:hAnsi="Courier New" w:cs="Courier New"/>
+          <w:sz w:val="24"/>
+          <w:szCs w:val="24"/>
+        </w:rPr>
+        <w:t>20000004</w:t>
       </w:r>
     </w:p>
     <w:p>
-      <w:proofErr w:type="gramStart"/>
-      <w:r>
-        <w:t>:</w:t>
-      </w:r>
-      <w:proofErr w:type="spellStart"/>
-      <w:r>
-        <w:t>no</w:t>
-      </w:r>
-      <w:proofErr w:type="gramEnd"/>
-      <w:r>
-        <w:t>_lists_here</w:t>
-      </w:r>
-      <w:proofErr w:type="spellEnd"/>
-      <w:r>
-        <w:tab/>
-      </w:r>
-      <w:r>
-        <w:tab/>
+      <w:pPr>
+        <w:rPr>
+          <w:rFonts w:ascii="Courier New" w:hAnsi="Courier New" w:cs="Courier New"/>
+          <w:sz w:val="24"/>
+          <w:szCs w:val="24"/>
+        </w:rPr>
+      </w:pPr>
+      <w:r>
+        <w:rPr>
+          <w:rFonts w:ascii="Courier New" w:hAnsi="Courier New" w:cs="Courier New"/>
+          <w:sz w:val="24"/>
+          <w:szCs w:val="24"/>
+        </w:rPr>
+        <w:t>00180000</w:t>
       </w:r>
     </w:p>
     <w:p>
-      <w:proofErr w:type="spellStart"/>
-      <w:proofErr w:type="gramStart"/>
-      <w:r>
-        <w:t>lw</w:t>
-      </w:r>
-      <w:proofErr w:type="spellEnd"/>
-      <w:proofErr w:type="gramEnd"/>
-      <w:r>
-        <w:t xml:space="preserve"> $d3 list1[2]</w:t>
-      </w:r>
-      <w:r>
-        <w:tab/>
-      </w:r>
-      <w:r>
-        <w:tab/>
+      <w:pPr>
+        <w:rPr>
+          <w:rFonts w:ascii="Courier New" w:hAnsi="Courier New" w:cs="Courier New"/>
+          <w:sz w:val="24"/>
+          <w:szCs w:val="24"/>
+        </w:rPr>
+      </w:pPr>
+      <w:r>
+        <w:rPr>
+          <w:rFonts w:ascii="Courier New" w:hAnsi="Courier New" w:cs="Courier New"/>
+          <w:sz w:val="24"/>
+          <w:szCs w:val="24"/>
+        </w:rPr>
+        <w:t>00080000</w:t>
       </w:r>
     </w:p>
     <w:p>
-      <w:proofErr w:type="spellStart"/>
-      <w:proofErr w:type="gramStart"/>
-      <w:r>
-        <w:t>mov</w:t>
-      </w:r>
-      <w:proofErr w:type="spellEnd"/>
-      <w:proofErr w:type="gramEnd"/>
-      <w:r>
-        <w:t xml:space="preserve"> $d2 $d3</w:t>
-      </w:r>
-      <w:r>
-        <w:tab/>
-      </w:r>
-      <w:r>
-        <w:tab/>
-      </w:r>
-      <w:r>
-        <w:tab/>
+      <w:pPr>
+        <w:rPr>
+          <w:rFonts w:ascii="Courier New" w:hAnsi="Courier New" w:cs="Courier New"/>
+          <w:sz w:val="24"/>
+          <w:szCs w:val="24"/>
+        </w:rPr>
+      </w:pPr>
+      <w:r>
+        <w:rPr>
+          <w:rFonts w:ascii="Courier New" w:hAnsi="Courier New" w:cs="Courier New"/>
+          <w:sz w:val="24"/>
+          <w:szCs w:val="24"/>
+        </w:rPr>
+        <w:t>00100000</w:t>
       </w:r>
     </w:p>
     <w:p>
-      <w:proofErr w:type="gramStart"/>
-      <w:r>
-        <w:t>add  $</w:t>
-      </w:r>
-      <w:proofErr w:type="gramEnd"/>
-      <w:r>
-        <w:t>d3 $d2</w:t>
-      </w:r>
-      <w:r>
-        <w:tab/>
-      </w:r>
-      <w:r>
-        <w:tab/>
+      <w:pPr>
+        <w:rPr>
+          <w:rFonts w:ascii="Courier New" w:hAnsi="Courier New" w:cs="Courier New"/>
+          <w:sz w:val="24"/>
+          <w:szCs w:val="24"/>
+        </w:rPr>
+      </w:pPr>
+      <w:r>
+        <w:rPr>
+          <w:rFonts w:ascii="Courier New" w:hAnsi="Courier New" w:cs="Courier New"/>
+          <w:sz w:val="24"/>
+          <w:szCs w:val="24"/>
+        </w:rPr>
+        <w:t>81080001</w:t>
       </w:r>
     </w:p>
     <w:p>
-      <w:proofErr w:type="spellStart"/>
-      <w:proofErr w:type="gramStart"/>
-      <w:r>
-        <w:t>sw</w:t>
-      </w:r>
-      <w:proofErr w:type="spellEnd"/>
-      <w:proofErr w:type="gramEnd"/>
-      <w:r>
-        <w:t xml:space="preserve"> $d3 list3[2]</w:t>
-      </w:r>
-      <w:r>
-        <w:tab/>
-      </w:r>
-      <w:r>
-        <w:tab/>
-      </w:r>
-      <w:r>
-        <w:tab/>
+      <w:pPr>
+        <w:rPr>
+          <w:rFonts w:ascii="Courier New" w:hAnsi="Courier New" w:cs="Courier New"/>
+          <w:sz w:val="24"/>
+          <w:szCs w:val="24"/>
+        </w:rPr>
+      </w:pPr>
+      <w:r>
+        <w:rPr>
+          <w:rFonts w:ascii="Courier New" w:hAnsi="Courier New" w:cs="Courier New"/>
+          <w:sz w:val="24"/>
+          <w:szCs w:val="24"/>
+        </w:rPr>
+        <w:t>8117ffff</w:t>
       </w:r>
     </w:p>
     <w:p>
-      <w:proofErr w:type="gramStart"/>
-      <w:r>
-        <w:t>:end</w:t>
-      </w:r>
-      <w:proofErr w:type="gramEnd"/>
-      <w:r>
+      <w:pPr>
+        <w:rPr>
+          <w:rFonts w:ascii="Courier New" w:hAnsi="Courier New" w:cs="Courier New"/>
+          <w:sz w:val="24"/>
+          <w:szCs w:val="24"/>
+        </w:rPr>
+      </w:pPr>
+      <w:r>
+        <w:rPr>
+          <w:rFonts w:ascii="Courier New" w:hAnsi="Courier New" w:cs="Courier New"/>
+          <w:sz w:val="24"/>
+          <w:szCs w:val="24"/>
+        </w:rPr>
+        <w:t>01088000</w:t>
+      </w:r>
+    </w:p>
+    <w:p>
+      <w:pPr>
+        <w:rPr>
+          <w:rFonts w:ascii="Courier New" w:hAnsi="Courier New" w:cs="Courier New"/>
+          <w:sz w:val="24"/>
+          <w:szCs w:val="24"/>
+        </w:rPr>
+      </w:pPr>
+      <w:r>
+        <w:rPr>
+          <w:rFonts w:ascii="Courier New" w:hAnsi="Courier New" w:cs="Courier New"/>
+          <w:sz w:val="24"/>
+          <w:szCs w:val="24"/>
+        </w:rPr>
+        <w:t>40000004</w:t>
+      </w:r>
+    </w:p>
+    <w:p>
+      <w:pPr>
+        <w:rPr>
+          <w:rFonts w:ascii="Courier New" w:hAnsi="Courier New" w:cs="Courier New"/>
+          <w:sz w:val="24"/>
+          <w:szCs w:val="24"/>
+        </w:rPr>
+      </w:pPr>
+      <w:r>
+        <w:rPr>
+          <w:rFonts w:ascii="Courier New" w:hAnsi="Courier New" w:cs="Courier New"/>
+          <w:sz w:val="24"/>
+          <w:szCs w:val="24"/>
+        </w:rPr>
+        <w:t>00080000</w:t>
+      </w:r>
+    </w:p>
+    <w:p>
+      <w:pPr>
+        <w:rPr>
+          <w:rFonts w:ascii="Courier New" w:hAnsi="Courier New" w:cs="Courier New"/>
+          <w:sz w:val="24"/>
+          <w:szCs w:val="24"/>
+        </w:rPr>
+      </w:pPr>
+      <w:r>
+        <w:rPr>
+          <w:rFonts w:ascii="Courier New" w:hAnsi="Courier New" w:cs="Courier New"/>
+          <w:sz w:val="24"/>
+          <w:szCs w:val="24"/>
+        </w:rPr>
+        <w:t>92080020</w:t>
+      </w:r>
+    </w:p>
+    <w:p>
+      <w:pPr>
+        <w:rPr>
+          <w:rFonts w:ascii="Courier New" w:hAnsi="Courier New" w:cs="Courier New"/>
+          <w:sz w:val="24"/>
+          <w:szCs w:val="24"/>
+        </w:rPr>
+      </w:pPr>
+      <w:r>
+        <w:rPr>
+          <w:rFonts w:ascii="Courier New" w:hAnsi="Courier New" w:cs="Courier New"/>
+          <w:sz w:val="24"/>
+          <w:szCs w:val="24"/>
+        </w:rPr>
+        <w:t>921000a0</w:t>
+      </w:r>
+    </w:p>
+    <w:p>
+      <w:pPr>
+        <w:rPr>
+          <w:rFonts w:ascii="Courier New" w:hAnsi="Courier New" w:cs="Courier New"/>
+          <w:sz w:val="24"/>
+          <w:szCs w:val="24"/>
+        </w:rPr>
+      </w:pPr>
+      <w:r>
+        <w:rPr>
+          <w:rFonts w:ascii="Courier New" w:hAnsi="Courier New" w:cs="Courier New"/>
+          <w:sz w:val="24"/>
+          <w:szCs w:val="24"/>
+        </w:rPr>
+        <w:t>11088000</w:t>
+      </w:r>
+    </w:p>
+    <w:p>
+      <w:pPr>
+        <w:rPr>
+          <w:rFonts w:ascii="Courier New" w:hAnsi="Courier New" w:cs="Courier New"/>
+          <w:sz w:val="24"/>
+          <w:szCs w:val="24"/>
+        </w:rPr>
+      </w:pPr>
+      <w:r>
+        <w:rPr>
+          <w:rFonts w:ascii="Courier New" w:hAnsi="Courier New" w:cs="Courier New"/>
+          <w:sz w:val="24"/>
+          <w:szCs w:val="24"/>
+        </w:rPr>
+        <w:t>930800a0</w:t>
+      </w:r>
+    </w:p>
+    <w:p>
+      <w:pPr>
+        <w:rPr>
+          <w:rFonts w:ascii="Courier New" w:hAnsi="Courier New" w:cs="Courier New"/>
+          <w:sz w:val="24"/>
+          <w:szCs w:val="24"/>
+        </w:rPr>
+      </w:pPr>
+      <w:r>
+        <w:rPr>
+          <w:rFonts w:ascii="Courier New" w:hAnsi="Courier New" w:cs="Courier New"/>
+          <w:sz w:val="24"/>
+          <w:szCs w:val="24"/>
+        </w:rPr>
+        <w:t>84180060</w:t>
+      </w:r>
+    </w:p>
+    <w:p>
+      <w:pPr>
+        <w:rPr>
+          <w:rFonts w:ascii="Courier New" w:hAnsi="Courier New" w:cs="Courier New"/>
+          <w:sz w:val="24"/>
+          <w:szCs w:val="24"/>
+        </w:rPr>
+      </w:pPr>
+      <w:r>
+        <w:rPr>
+          <w:rFonts w:ascii="Courier New" w:hAnsi="Courier New" w:cs="Courier New"/>
+          <w:sz w:val="24"/>
+          <w:szCs w:val="24"/>
+        </w:rPr>
+        <w:t>0010c000</w:t>
+      </w:r>
+    </w:p>
+    <w:p>
+      <w:pPr>
+        <w:rPr>
+          <w:rFonts w:ascii="Courier New" w:hAnsi="Courier New" w:cs="Courier New"/>
+          <w:sz w:val="24"/>
+          <w:szCs w:val="24"/>
+        </w:rPr>
+      </w:pPr>
+      <w:r>
+        <w:rPr>
+          <w:rFonts w:ascii="Courier New" w:hAnsi="Courier New" w:cs="Courier New"/>
+          <w:sz w:val="24"/>
+          <w:szCs w:val="24"/>
+        </w:rPr>
+        <w:t>01188000</w:t>
+      </w:r>
+    </w:p>
+    <w:p>
+      <w:pPr>
+        <w:rPr>
+          <w:sz w:val="24"/>
+          <w:szCs w:val="24"/>
+        </w:rPr>
+      </w:pPr>
+      <w:r>
+        <w:rPr>
+          <w:rFonts w:ascii="Courier New" w:hAnsi="Courier New" w:cs="Courier New"/>
+          <w:sz w:val="24"/>
+          <w:szCs w:val="24"/>
+        </w:rPr>
+        <w:lastRenderedPageBreak/>
+        <w:t>851800e0</w:t>
+      </w:r>
+      <w:r>
+        <w:rPr>
+          <w:sz w:val="24"/>
+          <w:szCs w:val="24"/>
+        </w:rPr>
         <w:tab/>
       </w:r>
       <w:r>
+        <w:rPr>
+          <w:sz w:val="24"/>
+          <w:szCs w:val="24"/>
+        </w:rPr>
         <w:tab/>
       </w:r>
       <w:r>
+        <w:rPr>
+          <w:sz w:val="24"/>
+          <w:szCs w:val="24"/>
+        </w:rPr>
         <w:tab/>
       </w:r>
       <w:r>
+        <w:rPr>
+          <w:sz w:val="24"/>
+          <w:szCs w:val="24"/>
+        </w:rPr>
         <w:tab/>
       </w:r>
       <w:r>
+        <w:rPr>
+          <w:sz w:val="24"/>
+          <w:szCs w:val="24"/>
+        </w:rPr>
         <w:tab/>
       </w:r>
       <w:r>
+        <w:rPr>
+          <w:sz w:val="24"/>
+          <w:szCs w:val="24"/>
+        </w:rPr>
+        <w:tab/>
+      </w:r>
+      <w:r>
+        <w:rPr>
+          <w:sz w:val="24"/>
+          <w:szCs w:val="24"/>
+        </w:rPr>
         <w:tab/>
       </w:r>
     </w:p>
@@ -10784,8 +11957,6 @@
           <w:rFonts w:asciiTheme="minorHAnsi" w:hAnsiTheme="minorHAnsi" w:cstheme="minorHAnsi"/>
         </w:rPr>
       </w:pPr>
-      <w:bookmarkStart w:id="0" w:name="_GoBack"/>
-      <w:bookmarkEnd w:id="0"/>
     </w:p>
     <w:p>
       <w:pPr>
@@ -10838,7 +12009,6 @@
         <w:rPr>
           <w:rFonts w:ascii="Calibri" w:hAnsi="Calibri"/>
         </w:rPr>
-        <w:lastRenderedPageBreak/>
         <w:t>What hardware bugs did you encounter in testing? How did you find them? How did you squash them?</w:t>
       </w:r>
     </w:p>
@@ -14700,6 +15870,7 @@
   <w:style w:type="character" w:default="1" w:styleId="DefaultParagraphFont">
     <w:name w:val="Default Paragraph Font"/>
     <w:uiPriority w:val="1"/>
+    <w:semiHidden/>
     <w:unhideWhenUsed/>
   </w:style>
   <w:style w:type="table" w:default="1" w:styleId="TableNormal">
@@ -15312,7 +16483,7 @@
 </file>
 
 <file path=customXml/itemProps1.xml><?xml version="1.0" encoding="utf-8"?>
-<ds:datastoreItem xmlns:ds="http://schemas.openxmlformats.org/officeDocument/2006/customXml" ds:itemID="{FF142BA0-81A0-4300-8509-5E53B482AEF0}">
+<ds:datastoreItem xmlns:ds="http://schemas.openxmlformats.org/officeDocument/2006/customXml" ds:itemID="{6838412D-B867-4A39-9F96-9BEFA75AEE7E}">
   <ds:schemaRefs>
     <ds:schemaRef ds:uri="http://schemas.openxmlformats.org/officeDocument/2006/bibliography"/>
   </ds:schemaRefs>

</xml_diff>

<commit_message>
Add screen shots to project doc
</commit_message>
<xml_diff>
--- a/CS401_MP3_CONTROL_UNIT_DESIGN.docx
+++ b/CS401_MP3_CONTROL_UNIT_DESIGN.docx
@@ -11302,406 +11302,443 @@
           <w:szCs w:val="24"/>
         </w:rPr>
         <w:tab/>
-      </w:r>
+        <w:t xml:space="preserve"># </w:t>
+      </w:r>
+      <w:proofErr w:type="gramStart"/>
+      <w:r>
+        <w:rPr>
+          <w:rFonts w:ascii="Courier New" w:hAnsi="Courier New" w:cs="Courier New"/>
+          <w:sz w:val="24"/>
+          <w:szCs w:val="24"/>
+        </w:rPr>
+        <w:t>of</w:t>
+      </w:r>
+      <w:proofErr w:type="gramEnd"/>
+      <w:r>
+        <w:rPr>
+          <w:rFonts w:ascii="Courier New" w:hAnsi="Courier New" w:cs="Courier New"/>
+          <w:sz w:val="24"/>
+          <w:szCs w:val="24"/>
+        </w:rPr>
+        <w:t xml:space="preserve"> list3</w:t>
+      </w:r>
+    </w:p>
+    <w:p>
+      <w:pPr>
+        <w:rPr>
+          <w:sz w:val="24"/>
+          <w:szCs w:val="24"/>
+          <w:u w:val="single"/>
+        </w:rPr>
+      </w:pPr>
+      <w:r>
+        <w:rPr>
+          <w:sz w:val="24"/>
+          <w:szCs w:val="24"/>
+          <w:u w:val="single"/>
+        </w:rPr>
+        <w:t>Assembler output:</w:t>
+      </w:r>
+    </w:p>
+    <w:p>
+      <w:pPr>
+        <w:rPr>
+          <w:rFonts w:ascii="Courier New" w:hAnsi="Courier New" w:cs="Courier New"/>
+          <w:sz w:val="24"/>
+          <w:szCs w:val="24"/>
+        </w:rPr>
+      </w:pPr>
+      <w:r>
+        <w:rPr>
+          <w:rFonts w:ascii="Courier New" w:hAnsi="Courier New" w:cs="Courier New"/>
+          <w:sz w:val="24"/>
+          <w:szCs w:val="24"/>
+        </w:rPr>
+        <w:t>20000004</w:t>
+      </w:r>
+    </w:p>
+    <w:p>
+      <w:pPr>
+        <w:rPr>
+          <w:rFonts w:ascii="Courier New" w:hAnsi="Courier New" w:cs="Courier New"/>
+          <w:sz w:val="24"/>
+          <w:szCs w:val="24"/>
+        </w:rPr>
+      </w:pPr>
+      <w:r>
+        <w:rPr>
+          <w:rFonts w:ascii="Courier New" w:hAnsi="Courier New" w:cs="Courier New"/>
+          <w:sz w:val="24"/>
+          <w:szCs w:val="24"/>
+        </w:rPr>
+        <w:t>00180000</w:t>
+      </w:r>
+    </w:p>
+    <w:p>
+      <w:pPr>
+        <w:rPr>
+          <w:rFonts w:ascii="Courier New" w:hAnsi="Courier New" w:cs="Courier New"/>
+          <w:sz w:val="24"/>
+          <w:szCs w:val="24"/>
+        </w:rPr>
+      </w:pPr>
+      <w:r>
+        <w:rPr>
+          <w:rFonts w:ascii="Courier New" w:hAnsi="Courier New" w:cs="Courier New"/>
+          <w:sz w:val="24"/>
+          <w:szCs w:val="24"/>
+        </w:rPr>
+        <w:t>00080000</w:t>
+      </w:r>
+    </w:p>
+    <w:p>
+      <w:pPr>
+        <w:rPr>
+          <w:rFonts w:ascii="Courier New" w:hAnsi="Courier New" w:cs="Courier New"/>
+          <w:sz w:val="24"/>
+          <w:szCs w:val="24"/>
+        </w:rPr>
+      </w:pPr>
+      <w:r>
+        <w:rPr>
+          <w:rFonts w:ascii="Courier New" w:hAnsi="Courier New" w:cs="Courier New"/>
+          <w:sz w:val="24"/>
+          <w:szCs w:val="24"/>
+        </w:rPr>
+        <w:t>00100000</w:t>
+      </w:r>
+    </w:p>
+    <w:p>
+      <w:pPr>
+        <w:rPr>
+          <w:rFonts w:ascii="Courier New" w:hAnsi="Courier New" w:cs="Courier New"/>
+          <w:sz w:val="24"/>
+          <w:szCs w:val="24"/>
+        </w:rPr>
+      </w:pPr>
+      <w:r>
+        <w:rPr>
+          <w:rFonts w:ascii="Courier New" w:hAnsi="Courier New" w:cs="Courier New"/>
+          <w:sz w:val="24"/>
+          <w:szCs w:val="24"/>
+        </w:rPr>
+        <w:t>81080001</w:t>
+      </w:r>
+    </w:p>
+    <w:p>
+      <w:pPr>
+        <w:rPr>
+          <w:rFonts w:ascii="Courier New" w:hAnsi="Courier New" w:cs="Courier New"/>
+          <w:sz w:val="24"/>
+          <w:szCs w:val="24"/>
+        </w:rPr>
+      </w:pPr>
+      <w:r>
+        <w:rPr>
+          <w:rFonts w:ascii="Courier New" w:hAnsi="Courier New" w:cs="Courier New"/>
+          <w:sz w:val="24"/>
+          <w:szCs w:val="24"/>
+        </w:rPr>
+        <w:t>8117ffff</w:t>
+      </w:r>
+    </w:p>
+    <w:p>
+      <w:pPr>
+        <w:rPr>
+          <w:rFonts w:ascii="Courier New" w:hAnsi="Courier New" w:cs="Courier New"/>
+          <w:sz w:val="24"/>
+          <w:szCs w:val="24"/>
+        </w:rPr>
+      </w:pPr>
+      <w:r>
+        <w:rPr>
+          <w:rFonts w:ascii="Courier New" w:hAnsi="Courier New" w:cs="Courier New"/>
+          <w:sz w:val="24"/>
+          <w:szCs w:val="24"/>
+        </w:rPr>
+        <w:t>01088000</w:t>
+      </w:r>
+    </w:p>
+    <w:p>
+      <w:pPr>
+        <w:rPr>
+          <w:rFonts w:ascii="Courier New" w:hAnsi="Courier New" w:cs="Courier New"/>
+          <w:sz w:val="24"/>
+          <w:szCs w:val="24"/>
+        </w:rPr>
+      </w:pPr>
+      <w:r>
+        <w:rPr>
+          <w:rFonts w:ascii="Courier New" w:hAnsi="Courier New" w:cs="Courier New"/>
+          <w:sz w:val="24"/>
+          <w:szCs w:val="24"/>
+        </w:rPr>
+        <w:t>40000004</w:t>
+      </w:r>
+    </w:p>
+    <w:p>
+      <w:pPr>
+        <w:rPr>
+          <w:rFonts w:ascii="Courier New" w:hAnsi="Courier New" w:cs="Courier New"/>
+          <w:sz w:val="24"/>
+          <w:szCs w:val="24"/>
+        </w:rPr>
+      </w:pPr>
+      <w:r>
+        <w:rPr>
+          <w:rFonts w:ascii="Courier New" w:hAnsi="Courier New" w:cs="Courier New"/>
+          <w:sz w:val="24"/>
+          <w:szCs w:val="24"/>
+        </w:rPr>
+        <w:t>00080000</w:t>
+      </w:r>
+    </w:p>
+    <w:p>
+      <w:pPr>
+        <w:rPr>
+          <w:rFonts w:ascii="Courier New" w:hAnsi="Courier New" w:cs="Courier New"/>
+          <w:sz w:val="24"/>
+          <w:szCs w:val="24"/>
+        </w:rPr>
+      </w:pPr>
+      <w:r>
+        <w:rPr>
+          <w:rFonts w:ascii="Courier New" w:hAnsi="Courier New" w:cs="Courier New"/>
+          <w:sz w:val="24"/>
+          <w:szCs w:val="24"/>
+        </w:rPr>
+        <w:t>92080020</w:t>
+      </w:r>
+    </w:p>
+    <w:p>
+      <w:pPr>
+        <w:rPr>
+          <w:rFonts w:ascii="Courier New" w:hAnsi="Courier New" w:cs="Courier New"/>
+          <w:sz w:val="24"/>
+          <w:szCs w:val="24"/>
+        </w:rPr>
+      </w:pPr>
+      <w:r>
+        <w:rPr>
+          <w:rFonts w:ascii="Courier New" w:hAnsi="Courier New" w:cs="Courier New"/>
+          <w:sz w:val="24"/>
+          <w:szCs w:val="24"/>
+        </w:rPr>
+        <w:t>921000a0</w:t>
+      </w:r>
+    </w:p>
+    <w:p>
+      <w:pPr>
+        <w:rPr>
+          <w:rFonts w:ascii="Courier New" w:hAnsi="Courier New" w:cs="Courier New"/>
+          <w:sz w:val="24"/>
+          <w:szCs w:val="24"/>
+        </w:rPr>
+      </w:pPr>
+      <w:r>
+        <w:rPr>
+          <w:rFonts w:ascii="Courier New" w:hAnsi="Courier New" w:cs="Courier New"/>
+          <w:sz w:val="24"/>
+          <w:szCs w:val="24"/>
+        </w:rPr>
+        <w:t>11088000</w:t>
+      </w:r>
+    </w:p>
+    <w:p>
+      <w:pPr>
+        <w:rPr>
+          <w:rFonts w:ascii="Courier New" w:hAnsi="Courier New" w:cs="Courier New"/>
+          <w:sz w:val="24"/>
+          <w:szCs w:val="24"/>
+        </w:rPr>
+      </w:pPr>
+      <w:r>
+        <w:rPr>
+          <w:rFonts w:ascii="Courier New" w:hAnsi="Courier New" w:cs="Courier New"/>
+          <w:sz w:val="24"/>
+          <w:szCs w:val="24"/>
+        </w:rPr>
+        <w:t>930800a0</w:t>
+      </w:r>
+    </w:p>
+    <w:p>
+      <w:pPr>
+        <w:rPr>
+          <w:rFonts w:ascii="Courier New" w:hAnsi="Courier New" w:cs="Courier New"/>
+          <w:sz w:val="24"/>
+          <w:szCs w:val="24"/>
+        </w:rPr>
+      </w:pPr>
+      <w:r>
+        <w:rPr>
+          <w:rFonts w:ascii="Courier New" w:hAnsi="Courier New" w:cs="Courier New"/>
+          <w:sz w:val="24"/>
+          <w:szCs w:val="24"/>
+        </w:rPr>
+        <w:t>84180060</w:t>
+      </w:r>
+    </w:p>
+    <w:p>
+      <w:pPr>
+        <w:rPr>
+          <w:rFonts w:ascii="Courier New" w:hAnsi="Courier New" w:cs="Courier New"/>
+          <w:sz w:val="24"/>
+          <w:szCs w:val="24"/>
+        </w:rPr>
+      </w:pPr>
+      <w:r>
+        <w:rPr>
+          <w:rFonts w:ascii="Courier New" w:hAnsi="Courier New" w:cs="Courier New"/>
+          <w:sz w:val="24"/>
+          <w:szCs w:val="24"/>
+        </w:rPr>
+        <w:t>0010c000</w:t>
+      </w:r>
+    </w:p>
+    <w:p>
+      <w:pPr>
+        <w:rPr>
+          <w:rFonts w:ascii="Courier New" w:hAnsi="Courier New" w:cs="Courier New"/>
+          <w:sz w:val="24"/>
+          <w:szCs w:val="24"/>
+        </w:rPr>
+      </w:pPr>
+      <w:r>
+        <w:rPr>
+          <w:rFonts w:ascii="Courier New" w:hAnsi="Courier New" w:cs="Courier New"/>
+          <w:sz w:val="24"/>
+          <w:szCs w:val="24"/>
+        </w:rPr>
+        <w:t>01188000</w:t>
+      </w:r>
+    </w:p>
+    <w:p>
+      <w:pPr>
+        <w:rPr>
+          <w:sz w:val="24"/>
+          <w:szCs w:val="24"/>
+        </w:rPr>
+      </w:pPr>
+      <w:r>
+        <w:rPr>
+          <w:rFonts w:ascii="Courier New" w:hAnsi="Courier New" w:cs="Courier New"/>
+          <w:sz w:val="24"/>
+          <w:szCs w:val="24"/>
+        </w:rPr>
+        <w:t>851800e0</w:t>
+      </w:r>
+    </w:p>
+    <w:p>
+      <w:pPr>
+        <w:rPr>
+          <w:sz w:val="24"/>
+          <w:szCs w:val="24"/>
+        </w:rPr>
+      </w:pPr>
+      <w:r>
+        <w:rPr>
+          <w:sz w:val="24"/>
+          <w:szCs w:val="24"/>
+        </w:rPr>
+        <w:lastRenderedPageBreak/>
+        <w:tab/>
+      </w:r>
+      <w:r>
+        <w:rPr>
+          <w:sz w:val="24"/>
+          <w:szCs w:val="24"/>
+        </w:rPr>
+        <w:tab/>
+      </w:r>
+      <w:r>
+        <w:rPr>
+          <w:sz w:val="24"/>
+          <w:szCs w:val="24"/>
+        </w:rPr>
+        <w:tab/>
+      </w:r>
+      <w:r>
+        <w:rPr>
+          <w:sz w:val="24"/>
+          <w:szCs w:val="24"/>
+        </w:rPr>
+        <w:tab/>
+      </w:r>
+      <w:r>
+        <w:rPr>
+          <w:sz w:val="24"/>
+          <w:szCs w:val="24"/>
+        </w:rPr>
+        <w:tab/>
+      </w:r>
+      <w:r>
+        <w:rPr>
+          <w:sz w:val="24"/>
+          <w:szCs w:val="24"/>
+        </w:rPr>
+        <w:tab/>
+      </w:r>
+    </w:p>
+    <w:p>
+      <w:pPr>
+        <w:pStyle w:val="Heading3"/>
+        <w:rPr>
+          <w:rFonts w:ascii="Calibri" w:hAnsi="Calibri"/>
+          <w:i w:val="0"/>
+        </w:rPr>
+      </w:pPr>
+      <w:r>
+        <w:rPr>
+          <w:rFonts w:ascii="Calibri" w:hAnsi="Calibri"/>
+          <w:i w:val="0"/>
+        </w:rPr>
+        <w:pict>
+          <v:shapetype id="_x0000_t75" coordsize="21600,21600" o:spt="75" o:preferrelative="t" path="m@4@5l@4@11@9@11@9@5xe" filled="f" stroked="f">
+            <v:stroke joinstyle="miter"/>
+            <v:formulas>
+              <v:f eqn="if lineDrawn pixelLineWidth 0"/>
+              <v:f eqn="sum @0 1 0"/>
+              <v:f eqn="sum 0 0 @1"/>
+              <v:f eqn="prod @2 1 2"/>
+              <v:f eqn="prod @3 21600 pixelWidth"/>
+              <v:f eqn="prod @3 21600 pixelHeight"/>
+              <v:f eqn="sum @0 0 1"/>
+              <v:f eqn="prod @6 1 2"/>
+              <v:f eqn="prod @7 21600 pixelWidth"/>
+              <v:f eqn="sum @8 21600 0"/>
+              <v:f eqn="prod @7 21600 pixelHeight"/>
+              <v:f eqn="sum @10 21600 0"/>
+            </v:formulas>
+            <v:path o:extrusionok="f" gradientshapeok="t" o:connecttype="rect"/>
+            <o:lock v:ext="edit" aspectratio="t"/>
+          </v:shapetype>
+          <v:shape id="_x0000_i1025" type="#_x0000_t75" style="width:503.25pt;height:171pt">
+            <v:imagedata r:id="rId8" o:title="partial test run with times"/>
+          </v:shape>
+        </w:pict>
+      </w:r>
+    </w:p>
+    <w:p>
       <w:bookmarkStart w:id="0" w:name="_GoBack"/>
       <w:bookmarkEnd w:id="0"/>
-      <w:r>
-        <w:rPr>
-          <w:rFonts w:ascii="Courier New" w:hAnsi="Courier New" w:cs="Courier New"/>
-          <w:sz w:val="24"/>
-          <w:szCs w:val="24"/>
-        </w:rPr>
-        <w:t xml:space="preserve"># </w:t>
-      </w:r>
-      <w:r>
-        <w:rPr>
-          <w:rFonts w:ascii="Courier New" w:hAnsi="Courier New" w:cs="Courier New"/>
-          <w:sz w:val="24"/>
-          <w:szCs w:val="24"/>
-        </w:rPr>
-        <w:t>of list3</w:t>
-      </w:r>
     </w:p>
     <w:p>
-      <w:pPr>
-        <w:rPr>
-          <w:sz w:val="24"/>
-          <w:szCs w:val="24"/>
-        </w:rPr>
-      </w:pPr>
+      <w:r>
+        <w:pict>
+          <v:shape id="_x0000_i1026" type="#_x0000_t75" style="width:7in;height:151.5pt">
+            <v:imagedata r:id="rId9" o:title="partial run with times but in the future"/>
+          </v:shape>
+        </w:pict>
+      </w:r>
     </w:p>
+    <w:p/>
     <w:p>
-      <w:pPr>
-        <w:rPr>
-          <w:sz w:val="24"/>
-          <w:szCs w:val="24"/>
-        </w:rPr>
-      </w:pPr>
-      <w:r>
-        <w:rPr>
-          <w:sz w:val="24"/>
-          <w:szCs w:val="24"/>
-        </w:rPr>
-        <w:t>Assembler output:</w:t>
-      </w:r>
-    </w:p>
-    <w:p>
-      <w:pPr>
-        <w:rPr>
-          <w:rFonts w:ascii="Courier New" w:hAnsi="Courier New" w:cs="Courier New"/>
-          <w:sz w:val="24"/>
-          <w:szCs w:val="24"/>
-        </w:rPr>
-      </w:pPr>
-      <w:r>
-        <w:rPr>
-          <w:rFonts w:ascii="Courier New" w:hAnsi="Courier New" w:cs="Courier New"/>
-          <w:sz w:val="24"/>
-          <w:szCs w:val="24"/>
-        </w:rPr>
-        <w:t>20000004</w:t>
-      </w:r>
-    </w:p>
-    <w:p>
-      <w:pPr>
-        <w:rPr>
-          <w:rFonts w:ascii="Courier New" w:hAnsi="Courier New" w:cs="Courier New"/>
-          <w:sz w:val="24"/>
-          <w:szCs w:val="24"/>
-        </w:rPr>
-      </w:pPr>
-      <w:r>
-        <w:rPr>
-          <w:rFonts w:ascii="Courier New" w:hAnsi="Courier New" w:cs="Courier New"/>
-          <w:sz w:val="24"/>
-          <w:szCs w:val="24"/>
-        </w:rPr>
-        <w:t>00180000</w:t>
-      </w:r>
-    </w:p>
-    <w:p>
-      <w:pPr>
-        <w:rPr>
-          <w:rFonts w:ascii="Courier New" w:hAnsi="Courier New" w:cs="Courier New"/>
-          <w:sz w:val="24"/>
-          <w:szCs w:val="24"/>
-        </w:rPr>
-      </w:pPr>
-      <w:r>
-        <w:rPr>
-          <w:rFonts w:ascii="Courier New" w:hAnsi="Courier New" w:cs="Courier New"/>
-          <w:sz w:val="24"/>
-          <w:szCs w:val="24"/>
-        </w:rPr>
-        <w:t>00080000</w:t>
-      </w:r>
-    </w:p>
-    <w:p>
-      <w:pPr>
-        <w:rPr>
-          <w:rFonts w:ascii="Courier New" w:hAnsi="Courier New" w:cs="Courier New"/>
-          <w:sz w:val="24"/>
-          <w:szCs w:val="24"/>
-        </w:rPr>
-      </w:pPr>
-      <w:r>
-        <w:rPr>
-          <w:rFonts w:ascii="Courier New" w:hAnsi="Courier New" w:cs="Courier New"/>
-          <w:sz w:val="24"/>
-          <w:szCs w:val="24"/>
-        </w:rPr>
-        <w:t>00100000</w:t>
-      </w:r>
-    </w:p>
-    <w:p>
-      <w:pPr>
-        <w:rPr>
-          <w:rFonts w:ascii="Courier New" w:hAnsi="Courier New" w:cs="Courier New"/>
-          <w:sz w:val="24"/>
-          <w:szCs w:val="24"/>
-        </w:rPr>
-      </w:pPr>
-      <w:r>
-        <w:rPr>
-          <w:rFonts w:ascii="Courier New" w:hAnsi="Courier New" w:cs="Courier New"/>
-          <w:sz w:val="24"/>
-          <w:szCs w:val="24"/>
-        </w:rPr>
-        <w:t>81080001</w:t>
-      </w:r>
-    </w:p>
-    <w:p>
-      <w:pPr>
-        <w:rPr>
-          <w:rFonts w:ascii="Courier New" w:hAnsi="Courier New" w:cs="Courier New"/>
-          <w:sz w:val="24"/>
-          <w:szCs w:val="24"/>
-        </w:rPr>
-      </w:pPr>
-      <w:r>
-        <w:rPr>
-          <w:rFonts w:ascii="Courier New" w:hAnsi="Courier New" w:cs="Courier New"/>
-          <w:sz w:val="24"/>
-          <w:szCs w:val="24"/>
-        </w:rPr>
-        <w:t>8117ffff</w:t>
-      </w:r>
-    </w:p>
-    <w:p>
-      <w:pPr>
-        <w:rPr>
-          <w:rFonts w:ascii="Courier New" w:hAnsi="Courier New" w:cs="Courier New"/>
-          <w:sz w:val="24"/>
-          <w:szCs w:val="24"/>
-        </w:rPr>
-      </w:pPr>
-      <w:r>
-        <w:rPr>
-          <w:rFonts w:ascii="Courier New" w:hAnsi="Courier New" w:cs="Courier New"/>
-          <w:sz w:val="24"/>
-          <w:szCs w:val="24"/>
-        </w:rPr>
-        <w:t>01088000</w:t>
-      </w:r>
-    </w:p>
-    <w:p>
-      <w:pPr>
-        <w:rPr>
-          <w:rFonts w:ascii="Courier New" w:hAnsi="Courier New" w:cs="Courier New"/>
-          <w:sz w:val="24"/>
-          <w:szCs w:val="24"/>
-        </w:rPr>
-      </w:pPr>
-      <w:r>
-        <w:rPr>
-          <w:rFonts w:ascii="Courier New" w:hAnsi="Courier New" w:cs="Courier New"/>
-          <w:sz w:val="24"/>
-          <w:szCs w:val="24"/>
-        </w:rPr>
-        <w:t>40000004</w:t>
-      </w:r>
-    </w:p>
-    <w:p>
-      <w:pPr>
-        <w:rPr>
-          <w:rFonts w:ascii="Courier New" w:hAnsi="Courier New" w:cs="Courier New"/>
-          <w:sz w:val="24"/>
-          <w:szCs w:val="24"/>
-        </w:rPr>
-      </w:pPr>
-      <w:r>
-        <w:rPr>
-          <w:rFonts w:ascii="Courier New" w:hAnsi="Courier New" w:cs="Courier New"/>
-          <w:sz w:val="24"/>
-          <w:szCs w:val="24"/>
-        </w:rPr>
-        <w:t>00080000</w:t>
-      </w:r>
-    </w:p>
-    <w:p>
-      <w:pPr>
-        <w:rPr>
-          <w:rFonts w:ascii="Courier New" w:hAnsi="Courier New" w:cs="Courier New"/>
-          <w:sz w:val="24"/>
-          <w:szCs w:val="24"/>
-        </w:rPr>
-      </w:pPr>
-      <w:r>
-        <w:rPr>
-          <w:rFonts w:ascii="Courier New" w:hAnsi="Courier New" w:cs="Courier New"/>
-          <w:sz w:val="24"/>
-          <w:szCs w:val="24"/>
-        </w:rPr>
-        <w:t>92080020</w:t>
-      </w:r>
-    </w:p>
-    <w:p>
-      <w:pPr>
-        <w:rPr>
-          <w:rFonts w:ascii="Courier New" w:hAnsi="Courier New" w:cs="Courier New"/>
-          <w:sz w:val="24"/>
-          <w:szCs w:val="24"/>
-        </w:rPr>
-      </w:pPr>
-      <w:r>
-        <w:rPr>
-          <w:rFonts w:ascii="Courier New" w:hAnsi="Courier New" w:cs="Courier New"/>
-          <w:sz w:val="24"/>
-          <w:szCs w:val="24"/>
-        </w:rPr>
-        <w:t>921000a0</w:t>
-      </w:r>
-    </w:p>
-    <w:p>
-      <w:pPr>
-        <w:rPr>
-          <w:rFonts w:ascii="Courier New" w:hAnsi="Courier New" w:cs="Courier New"/>
-          <w:sz w:val="24"/>
-          <w:szCs w:val="24"/>
-        </w:rPr>
-      </w:pPr>
-      <w:r>
-        <w:rPr>
-          <w:rFonts w:ascii="Courier New" w:hAnsi="Courier New" w:cs="Courier New"/>
-          <w:sz w:val="24"/>
-          <w:szCs w:val="24"/>
-        </w:rPr>
-        <w:t>11088000</w:t>
-      </w:r>
-    </w:p>
-    <w:p>
-      <w:pPr>
-        <w:rPr>
-          <w:rFonts w:ascii="Courier New" w:hAnsi="Courier New" w:cs="Courier New"/>
-          <w:sz w:val="24"/>
-          <w:szCs w:val="24"/>
-        </w:rPr>
-      </w:pPr>
-      <w:r>
-        <w:rPr>
-          <w:rFonts w:ascii="Courier New" w:hAnsi="Courier New" w:cs="Courier New"/>
-          <w:sz w:val="24"/>
-          <w:szCs w:val="24"/>
-        </w:rPr>
-        <w:t>930800a0</w:t>
-      </w:r>
-    </w:p>
-    <w:p>
-      <w:pPr>
-        <w:rPr>
-          <w:rFonts w:ascii="Courier New" w:hAnsi="Courier New" w:cs="Courier New"/>
-          <w:sz w:val="24"/>
-          <w:szCs w:val="24"/>
-        </w:rPr>
-      </w:pPr>
-      <w:r>
-        <w:rPr>
-          <w:rFonts w:ascii="Courier New" w:hAnsi="Courier New" w:cs="Courier New"/>
-          <w:sz w:val="24"/>
-          <w:szCs w:val="24"/>
-        </w:rPr>
-        <w:t>84180060</w:t>
-      </w:r>
-    </w:p>
-    <w:p>
-      <w:pPr>
-        <w:rPr>
-          <w:rFonts w:ascii="Courier New" w:hAnsi="Courier New" w:cs="Courier New"/>
-          <w:sz w:val="24"/>
-          <w:szCs w:val="24"/>
-        </w:rPr>
-      </w:pPr>
-      <w:r>
-        <w:rPr>
-          <w:rFonts w:ascii="Courier New" w:hAnsi="Courier New" w:cs="Courier New"/>
-          <w:sz w:val="24"/>
-          <w:szCs w:val="24"/>
-        </w:rPr>
-        <w:t>0010c000</w:t>
-      </w:r>
-    </w:p>
-    <w:p>
-      <w:pPr>
-        <w:rPr>
-          <w:rFonts w:ascii="Courier New" w:hAnsi="Courier New" w:cs="Courier New"/>
-          <w:sz w:val="24"/>
-          <w:szCs w:val="24"/>
-        </w:rPr>
-      </w:pPr>
-      <w:r>
-        <w:rPr>
-          <w:rFonts w:ascii="Courier New" w:hAnsi="Courier New" w:cs="Courier New"/>
-          <w:sz w:val="24"/>
-          <w:szCs w:val="24"/>
-        </w:rPr>
-        <w:t>01188000</w:t>
-      </w:r>
-    </w:p>
-    <w:p>
-      <w:pPr>
-        <w:rPr>
-          <w:sz w:val="24"/>
-          <w:szCs w:val="24"/>
-        </w:rPr>
-      </w:pPr>
-      <w:r>
-        <w:rPr>
-          <w:rFonts w:ascii="Courier New" w:hAnsi="Courier New" w:cs="Courier New"/>
-          <w:sz w:val="24"/>
-          <w:szCs w:val="24"/>
-        </w:rPr>
-        <w:lastRenderedPageBreak/>
-        <w:t>851800e0</w:t>
-      </w:r>
-      <w:r>
-        <w:rPr>
-          <w:sz w:val="24"/>
-          <w:szCs w:val="24"/>
-        </w:rPr>
-        <w:tab/>
-      </w:r>
-      <w:r>
-        <w:rPr>
-          <w:sz w:val="24"/>
-          <w:szCs w:val="24"/>
-        </w:rPr>
-        <w:tab/>
-      </w:r>
-      <w:r>
-        <w:rPr>
-          <w:sz w:val="24"/>
-          <w:szCs w:val="24"/>
-        </w:rPr>
-        <w:tab/>
-      </w:r>
-      <w:r>
-        <w:rPr>
-          <w:sz w:val="24"/>
-          <w:szCs w:val="24"/>
-        </w:rPr>
-        <w:tab/>
-      </w:r>
-      <w:r>
-        <w:rPr>
-          <w:sz w:val="24"/>
-          <w:szCs w:val="24"/>
-        </w:rPr>
-        <w:tab/>
-      </w:r>
-      <w:r>
-        <w:rPr>
-          <w:sz w:val="24"/>
-          <w:szCs w:val="24"/>
-        </w:rPr>
-        <w:tab/>
-      </w:r>
-      <w:r>
-        <w:rPr>
-          <w:sz w:val="24"/>
-          <w:szCs w:val="24"/>
-        </w:rPr>
-        <w:tab/>
-      </w:r>
-    </w:p>
-    <w:p>
-      <w:pPr>
-        <w:pStyle w:val="ListParagraph"/>
-        <w:numPr>
-          <w:ilvl w:val="0"/>
-          <w:numId w:val="23"/>
-        </w:numPr>
-      </w:pPr>
-      <w:r>
-        <w:t xml:space="preserve">A </w:t>
-      </w:r>
-      <w:r>
-        <w:t xml:space="preserve">more general algorithm (e.g. similar to the </w:t>
-      </w:r>
-      <w:r>
-        <w:t>MIPS</w:t>
-      </w:r>
-      <w:r>
-        <w:t xml:space="preserve"> algorithm you wrote previously).  Make sure each algorithm works correctly on your processor.</w:t>
+      <w:r>
+        <w:pict>
+          <v:shape id="_x0000_i1027" type="#_x0000_t75" style="width:503.25pt;height:153pt">
+            <v:imagedata r:id="rId10" o:title="partial run with times in the endgame"/>
+          </v:shape>
+        </w:pict>
       </w:r>
     </w:p>
     <w:p>
@@ -11973,6 +12010,7 @@
         <w:rPr>
           <w:rFonts w:ascii="Calibri" w:hAnsi="Calibri"/>
         </w:rPr>
+        <w:lastRenderedPageBreak/>
         <w:t>Show the class your control unit design. If you have a multi-cycle, you must show your bubble diagram state machine diagram. For a single-cycle machine you must show your decoder tables.</w:t>
       </w:r>
     </w:p>
@@ -12859,7 +12897,7 @@
       </w:pPr>
     </w:p>
     <w:sectPr>
-      <w:footerReference w:type="default" r:id="rId8"/>
+      <w:footerReference w:type="default" r:id="rId11"/>
       <w:pgSz w:w="12240" w:h="15840"/>
       <w:pgMar w:top="432" w:right="720" w:bottom="432" w:left="1440" w:header="720" w:footer="720" w:gutter="0"/>
       <w:cols w:space="720"/>
@@ -12924,7 +12962,7 @@
         <w:rFonts w:ascii="Calibri" w:hAnsi="Calibri"/>
         <w:noProof/>
       </w:rPr>
-      <w:t>4</w:t>
+      <w:t>5</w:t>
     </w:r>
     <w:r>
       <w:rPr>
@@ -12967,7 +13005,7 @@
         <w:rFonts w:ascii="Calibri" w:hAnsi="Calibri"/>
         <w:noProof/>
       </w:rPr>
-      <w:t>4</w:t>
+      <w:t>5</w:t>
     </w:r>
     <w:r>
       <w:rPr>
@@ -16483,7 +16521,7 @@
 </file>
 
 <file path=customXml/itemProps1.xml><?xml version="1.0" encoding="utf-8"?>
-<ds:datastoreItem xmlns:ds="http://schemas.openxmlformats.org/officeDocument/2006/customXml" ds:itemID="{6838412D-B867-4A39-9F96-9BEFA75AEE7E}">
+<ds:datastoreItem xmlns:ds="http://schemas.openxmlformats.org/officeDocument/2006/customXml" ds:itemID="{8F300077-1B39-4A45-9280-9AC8FB8C46F2}">
   <ds:schemaRefs>
     <ds:schemaRef ds:uri="http://schemas.openxmlformats.org/officeDocument/2006/bibliography"/>
   </ds:schemaRefs>

</xml_diff>